<commit_message>
Fin labo 3 Csharp
</commit_message>
<xml_diff>
--- a/Q1/Aide_Gestion_Entreprises/Udog_final.docx
+++ b/Q1/Aide_Gestion_Entreprises/Udog_final.docx
@@ -275,16 +275,8 @@
         <w:rPr>
           <w:color w:val="767171" w:themeColor="background2" w:themeShade="80"/>
         </w:rPr>
-        <w:t xml:space="preserve">Nathan </w:t>
-      </w:r>
-      <w:proofErr w:type="spellStart"/>
-      <w:r>
-        <w:rPr>
-          <w:color w:val="767171" w:themeColor="background2" w:themeShade="80"/>
-        </w:rPr>
-        <w:t>Therasse</w:t>
-      </w:r>
-      <w:proofErr w:type="spellEnd"/>
+        <w:t>Nathan Therasse</w:t>
+      </w:r>
       <w:r>
         <w:rPr>
           <w:color w:val="767171" w:themeColor="background2" w:themeShade="80"/>
@@ -361,12 +353,42 @@
     <w:p/>
     <w:p>
       <w:r>
-        <w:t xml:space="preserve">D’abord parti sur une entreprise de jeux-vidéos mobiles, notre petite équipe de quatre membres s’est réorienté vers un site web de mise en relation de particuliers à particuliers permettant à des propriétaires de trouver un promeneur pour leur animal à quatre pattes. </w:t>
-      </w:r>
-    </w:p>
-    <w:p>
-      <w:r>
-        <w:t xml:space="preserve">Ce document représente l’accomplissement d’un long travail de recherche, de débats, de discussion, d’échec, de remise en question, mais aussi et surtout d’apprentissage. En effet, on a dû apprendre à collaborer, à savoir s’exprimer correctement pour transmettre nos idées, à prendre sur soi et admettre que nos idées ne sont pas </w:t>
+        <w:t>D’abord parti sur une entreprise de jeux-vidéos mobiles, notre petite équipe de quatre membres s’est réorienté</w:t>
+      </w:r>
+      <w:r>
+        <w:t>e</w:t>
+      </w:r>
+      <w:r>
+        <w:t xml:space="preserve"> vers un site web de mise en relation de particuliers à particuliers permettant à des propriétaires de trouver un promeneur pour leur animal à quatre pattes. </w:t>
+      </w:r>
+    </w:p>
+    <w:p>
+      <w:r>
+        <w:t>Ce document représente l’accomplissement d’un long travail de recherche, de débats, de discussion</w:t>
+      </w:r>
+      <w:r>
+        <w:t>s</w:t>
+      </w:r>
+      <w:r>
+        <w:t>, d’échec</w:t>
+      </w:r>
+      <w:r>
+        <w:t>s</w:t>
+      </w:r>
+      <w:r>
+        <w:t>, de remise</w:t>
+      </w:r>
+      <w:r>
+        <w:t>s</w:t>
+      </w:r>
+      <w:r>
+        <w:t xml:space="preserve"> en question, mais aussi et surtout d’apprentissage</w:t>
+      </w:r>
+      <w:r>
+        <w:t>s</w:t>
+      </w:r>
+      <w:r>
+        <w:t xml:space="preserve">. En effet, on a dû apprendre à collaborer, à savoir s’exprimer correctement pour transmettre nos idées, à prendre sur soi et admettre que nos idées ne sont pas </w:t>
       </w:r>
       <w:r>
         <w:t>forcément</w:t>
@@ -374,13 +396,9 @@
       <w:r>
         <w:t xml:space="preserve"> les plus judicieuses, </w:t>
       </w:r>
-      <w:proofErr w:type="spellStart"/>
-      <w:proofErr w:type="gramStart"/>
-      <w:r>
-        <w:t>a</w:t>
-      </w:r>
-      <w:proofErr w:type="spellEnd"/>
-      <w:proofErr w:type="gramEnd"/>
+      <w:r>
+        <w:t>à</w:t>
+      </w:r>
       <w:r>
         <w:t xml:space="preserve"> tirer le meilleur de chacun d’entre nous pour aboutir à un projet fini. </w:t>
       </w:r>
@@ -407,17 +425,44 @@
     </w:p>
     <w:p>
       <w:r>
-        <w:t>Le mercredi 21 novembre arrive et tout bascule. Une discussion avec notre professeur met le point sur tout un tas de problèmes dans notre projet, mais surtout sur le manque d’information que nous avions. Grosse remise en question de toute l’équipe et énorme démotivation générale à 2 jours de l’ultimatum.</w:t>
-      </w:r>
-    </w:p>
-    <w:p>
-      <w:r>
-        <w:t>Le choix a été fait de réduire note offre afin de se concentrer sur notre idée de base et maitriser à 100% notre sujet lors da présentation.</w:t>
-      </w:r>
-    </w:p>
-    <w:p>
-      <w:r>
-        <w:t xml:space="preserve">Même si notre projet ne va pas plus loin que ce document écrit, nous somme fière du travail que nous rendons. Il est le résultat de réflexions murement réfléchis, de longues soirées de travail et de débats, ainsi que d’un apprentissage collectif. Nous avons fait le maximum pour faire de ce projet le plus plausible et réalisable possible. </w:t>
+        <w:t xml:space="preserve">Le mercredi 21 </w:t>
+      </w:r>
+      <w:r>
+        <w:t>décembre</w:t>
+      </w:r>
+      <w:r>
+        <w:t xml:space="preserve"> arrive et tout bascule. Une discussion avec notre professeur met le point sur tout un tas de problèmes dans notre projet, mais surtout sur le manque d’information que nous avions. Grosse remise en question de toute l’équipe et énorme démotivation générale à 2 jours de l’ultimatum.</w:t>
+      </w:r>
+    </w:p>
+    <w:p>
+      <w:r>
+        <w:t>Le choix a été fait de réduire note offre afin de se concentrer sur notre idée de base et maitriser à 100% notre sujet</w:t>
+      </w:r>
+      <w:r>
+        <w:t>.</w:t>
+      </w:r>
+    </w:p>
+    <w:p>
+      <w:r>
+        <w:t xml:space="preserve">Même si notre projet ne va pas plus loin que ce document écrit, nous somme </w:t>
+      </w:r>
+      <w:r>
+        <w:t>fiers</w:t>
+      </w:r>
+      <w:r>
+        <w:t xml:space="preserve"> du travail que nous rendons. Il est le résultat de réflexions m</w:t>
+      </w:r>
+      <w:r>
+        <w:t>û</w:t>
+      </w:r>
+      <w:r>
+        <w:t>rement réfléchi</w:t>
+      </w:r>
+      <w:r>
+        <w:t>e</w:t>
+      </w:r>
+      <w:r>
+        <w:t xml:space="preserve">s, de longues soirées de travail et de débats, ainsi que d’un apprentissage collectif. Nous avons fait le maximum pour faire de ce projet le plus plausible et réalisable possible. </w:t>
       </w:r>
     </w:p>
     <w:p/>
@@ -457,15 +502,25 @@
     </w:p>
     <w:p>
       <w:r>
-        <w:t xml:space="preserve">A la suite d’une première concertation de groupe, nous avions comme envie de partir sur une entreprise de jeux-vidéo pour mobile vu que nous sommes tous fan de jeux-vidéo en général. Ce marché nous faisait envie </w:t>
-      </w:r>
-      <w:proofErr w:type="gramStart"/>
-      <w:r>
-        <w:t>de par</w:t>
-      </w:r>
-      <w:proofErr w:type="gramEnd"/>
-      <w:r>
-        <w:t xml:space="preserve"> ses chiffres. Nous avions déjà une vague idées de stratégie pour s’implémenter en commençant par des petits jeux d’arcade pour se faire un nom et en ayant un slogan facile à retenir. Tout ça pour travailler dans l’ombre sur un titre beaucoup plus important.</w:t>
+        <w:t>A la suite d’une première concertation d</w:t>
+      </w:r>
+      <w:r>
+        <w:t>u</w:t>
+      </w:r>
+      <w:r>
+        <w:t xml:space="preserve"> groupe, nous avions comme envie de partir sur une entreprise de jeux-vidéo pour mobile vu que nous sommes tous fan</w:t>
+      </w:r>
+      <w:r>
+        <w:t>s</w:t>
+      </w:r>
+      <w:r>
+        <w:t xml:space="preserve"> de jeux-vidéo en général. Ce marché nous faisait envie </w:t>
+      </w:r>
+      <w:r>
+        <w:t>par</w:t>
+      </w:r>
+      <w:r>
+        <w:t xml:space="preserve"> ses chiffres. Nous avions déjà une vague idée de stratégie pour s’implémenter en commençant par des petits jeux d’arcade pour se faire un nom et en ayant un slogan facile à retenir. Tout ça pour travailler dans l’ombre sur un titre beaucoup plus important.</w:t>
       </w:r>
     </w:p>
     <w:p>
@@ -494,7 +549,19 @@
         <w:t xml:space="preserve">L’idée parait simple (et elle l’est) mais elle veut également répondre à certaines problématiques existantes. </w:t>
       </w:r>
       <w:r>
-        <w:t>Le chien est un animal vivant qui à des besoins. Or, nous ne sommes pas tous apte à répondre toujours à ces besoins. Par exemple, une personne âgée qui n’est plus en état physique de balader son animal, une personne immobilisée à la suite d’un accident grave, une personne dans la vie active qui doit partir en réunion, ce ne sont pas les occasions qui manquent pour ne pas savoir correctement sortir son chien.</w:t>
+        <w:t xml:space="preserve">Le chien est un animal vivant qui </w:t>
+      </w:r>
+      <w:r>
+        <w:t>a</w:t>
+      </w:r>
+      <w:r>
+        <w:t xml:space="preserve"> des besoins. Or, nous ne sommes pas tous apte</w:t>
+      </w:r>
+      <w:r>
+        <w:t>s</w:t>
+      </w:r>
+      <w:r>
+        <w:t xml:space="preserve"> à répondre toujours à ces besoins. Par exemple, une personne âgée qui n’est plus en état physique de balader son animal, une personne immobilisée à la suite d’un accident grave, une personne dans la vie active qui doit partir en réunion, ce ne sont pas les occasions qui manquent pour ne pas savoir correctement sortir son chien.</w:t>
       </w:r>
     </w:p>
     <w:p>
@@ -520,26 +587,22 @@
     <w:p/>
     <w:p>
       <w:r>
-        <w:t xml:space="preserve">Doucement appelé </w:t>
-      </w:r>
-      <w:proofErr w:type="spellStart"/>
-      <w:r>
-        <w:t>Udog</w:t>
-      </w:r>
-      <w:proofErr w:type="spellEnd"/>
-      <w:r>
-        <w:t>, notre entreprise a pour but d’être l’entreprise leader en Wallonie-Bruxelles de dog-</w:t>
-      </w:r>
-      <w:proofErr w:type="spellStart"/>
-      <w:r>
-        <w:t>walking</w:t>
-      </w:r>
-      <w:proofErr w:type="spellEnd"/>
-      <w:r>
-        <w:t xml:space="preserve"> en 5 ans. Nous souhaitons </w:t>
-      </w:r>
-      <w:r>
-        <w:t>inspirer la confiance et la sureté à travers notre logo et notre slogan. Nous commencerions par nous implémenter dans la région avec le plus de demande selon notre sondage. Sans le sondage, aucun chiffre ne détermine la densité de possession de chien en Belgique. Nous avons uniquement accès à des statistiques démographique concernant les habitants, montrant une forte concentration de la population à Bruxelles.</w:t>
+        <w:t xml:space="preserve">Doucement </w:t>
+      </w:r>
+      <w:r>
+        <w:t>nommée</w:t>
+      </w:r>
+      <w:r>
+        <w:t xml:space="preserve"> Udog, notre entreprise a pour but d’être l’entreprise leader en Wallonie-Bruxelles de dog-walking en 5 ans. Nous souhaitons </w:t>
+      </w:r>
+      <w:r>
+        <w:t>inspirer la confiance et la sureté à travers notre logo et notre slogan. Nous commencerions par nous implémenter dans la région avec le plus de demande selon notre sondage. Sans le sondage, aucun chiffre ne détermine la densité de possession de chien en Belgique. Nous avons uniquement accès à des statistiques démographique</w:t>
+      </w:r>
+      <w:r>
+        <w:t>s</w:t>
+      </w:r>
+      <w:r>
+        <w:t xml:space="preserve"> concernant les habitants, montrant une forte concentration de la population à Bruxelles.</w:t>
       </w:r>
     </w:p>
     <w:p>
@@ -556,7 +619,13 @@
     <w:p/>
     <w:p>
       <w:r>
-        <w:t xml:space="preserve">Au lancement du projet, nous aimerions avoir entre 50 et 75 promeneurs agrées par le CCAD et entre 25 et 50 propriétaires de chiens. Ceci nous permettrait d’avoir une communauté de départ pour pouvoir lancer notre site web. </w:t>
+        <w:t>Au lancement du projet, nous aimerions avoir entre 50 et 75 promeneurs agré</w:t>
+      </w:r>
+      <w:r>
+        <w:t>é</w:t>
+      </w:r>
+      <w:r>
+        <w:t xml:space="preserve">s par le CCAD et entre 25 et 50 propriétaires de chiens. Ceci nous permettrait d’avoir une communauté de départ pour pouvoir lancer notre site web. </w:t>
       </w:r>
     </w:p>
     <w:p>
@@ -566,7 +635,13 @@
     </w:p>
     <w:p>
       <w:r>
-        <w:t>Lors de la deuxième année, nous voudrions continuer d’agrandir notre communauté pour atteindre les 3000 clients, permettant une utilisation de la plateforme de minimum une fois par jour. Cette année nous aimerions aussi obtenir des sponsors : des entreprises en rapport avec les chiens prêtes à payer pour que l’on fasse de la pub sur notre site.</w:t>
+        <w:t>Lors de la deuxième année, nous voudrions continuer d’agrandir notre communauté pour atteindre les 3000 clients, permettant une utilisation de la plateforme de minimum une fois par jour. Cette année</w:t>
+      </w:r>
+      <w:r>
+        <w:t xml:space="preserve">-là, </w:t>
+      </w:r>
+      <w:r>
+        <w:t>nous aimerions aussi obtenir des sponsors : des entreprises en rapport avec les chiens prêtes à payer pour que l’on fasse de la pub sur notre site.</w:t>
       </w:r>
     </w:p>
     <w:p>
@@ -601,21 +676,37 @@
       <w:r>
         <w:t xml:space="preserve">Bien entendu, la première contrainte est l’argent. Nous devons trouver des fonds pour pouvoir lancer notre site web et pouvoir la promouvoir dès le départ. Nous ne pourrons faire des bénéfices dès le début, nous devons donc trouver des investisseurs qui croient </w:t>
       </w:r>
-      <w:proofErr w:type="gramStart"/>
-      <w:r>
-        <w:t>aux projet</w:t>
-      </w:r>
-      <w:proofErr w:type="gramEnd"/>
-      <w:r>
-        <w:t xml:space="preserve">. </w:t>
-      </w:r>
-    </w:p>
-    <w:p>
-      <w:r>
-        <w:t xml:space="preserve">Parmi ces contraintes, il y a le plus important qu’est la création du site web. Celle-ci sera facile à relever vu que c’est notre métier. Nous avons donc les compétences nécessaires à sa réalisation. </w:t>
-      </w:r>
-      <w:r>
-        <w:t>Engendrant également un cout en moins.</w:t>
+      <w:r>
+        <w:t>en notre</w:t>
+      </w:r>
+      <w:r>
+        <w:t xml:space="preserve"> projet. </w:t>
+      </w:r>
+    </w:p>
+    <w:p>
+      <w:r>
+        <w:t>Parmi ces contraintes, l</w:t>
+      </w:r>
+      <w:r>
+        <w:t>a</w:t>
+      </w:r>
+      <w:r>
+        <w:t xml:space="preserve"> plus important</w:t>
+      </w:r>
+      <w:r>
+        <w:t xml:space="preserve">e </w:t>
+      </w:r>
+      <w:r>
+        <w:t xml:space="preserve">est la création du site web. Celle-ci sera facile à relever vu que c’est notre métier. Nous avons donc les compétences nécessaires à sa réalisation. </w:t>
+      </w:r>
+      <w:r>
+        <w:t>Engendrant également un co</w:t>
+      </w:r>
+      <w:r>
+        <w:t>û</w:t>
+      </w:r>
+      <w:r>
+        <w:t>t en moins.</w:t>
       </w:r>
     </w:p>
     <w:p>
@@ -676,11 +767,15 @@
     </w:p>
     <w:p>
       <w:pPr>
+        <w:ind w:left="0" w:firstLine="0"/>
+      </w:pPr>
+    </w:p>
+    <w:p>
+      <w:pPr>
         <w:pStyle w:val="Titre1"/>
       </w:pPr>
       <w:bookmarkStart w:id="9" w:name="_Toc122723464"/>
       <w:r>
-        <w:lastRenderedPageBreak/>
         <w:t>Etude de l’environnement</w:t>
       </w:r>
       <w:bookmarkEnd w:id="9"/>
@@ -706,7 +801,13 @@
     </w:p>
     <w:p>
       <w:r>
-        <w:t xml:space="preserve">Certaines races de chien sont également listées comme animal « dangereux » et doivent porter une muselière en extérieur. </w:t>
+        <w:t>Certaines races de chien</w:t>
+      </w:r>
+      <w:r>
+        <w:t>s</w:t>
+      </w:r>
+      <w:r>
+        <w:t xml:space="preserve"> sont également listées comme animal « dangereux » et doivent porter une muselière en extérieur. </w:t>
       </w:r>
     </w:p>
     <w:p/>
@@ -731,12 +832,24 @@
         <w:t>Une plateforme de notre type est considérée comme faisant partie d’une « économie collaborative ».</w:t>
       </w:r>
       <w:r>
-        <w:t xml:space="preserve"> Cette appellation est bénéfique et nécessaire pour les promeneurs. En effet celle-ci prévoit un cadre légal pour leur rémunération. Elle permet de gagner jusqu’à 6.340,00€/an et 528,33€/mois maximum sans payer de cotisation sociales ou fiscales. Nous devons juste demander l’agrément. </w:t>
-      </w:r>
-    </w:p>
-    <w:p>
-      <w:r>
-        <w:t xml:space="preserve">Pour ce faire, une simple demande en remplissant un formulaire. Il faut cependant répondre aux points suivants : </w:t>
+        <w:t xml:space="preserve"> Cette appellation est bénéfique et nécessaire pour les promeneurs. En effet celle-ci prévoit un cadre légal pour leur rémunération. Elle permet de gagner jusqu’à 6.340,00€/an et 528,33€/mois maximum sans payer de cotisation</w:t>
+      </w:r>
+      <w:r>
+        <w:t>s</w:t>
+      </w:r>
+      <w:r>
+        <w:t xml:space="preserve"> sociales ou fiscales. Nous devons juste demander l’agrément. </w:t>
+      </w:r>
+    </w:p>
+    <w:p>
+      <w:r>
+        <w:t xml:space="preserve">Pour ce faire, une simple demande en remplissant un formulaire. Il faut </w:t>
+      </w:r>
+      <w:r>
+        <w:t>néanmoins</w:t>
+      </w:r>
+      <w:r>
+        <w:t xml:space="preserve"> répondre aux points suivants : </w:t>
       </w:r>
     </w:p>
     <w:p>
@@ -818,7 +931,6 @@
         <w:pStyle w:val="Titre2"/>
       </w:pPr>
       <w:r>
-        <w:lastRenderedPageBreak/>
         <w:t xml:space="preserve"> </w:t>
       </w:r>
       <w:bookmarkStart w:id="12" w:name="_Toc122723467"/>
@@ -829,7 +941,13 @@
     </w:p>
     <w:p>
       <w:r>
-        <w:t xml:space="preserve">Cette question fut la plus compliquée. En effet, nous disposions de très peu d’informations pertinentes. Nous avons tenté de chercher un maximum de données et voici ce qu’on a pu tirer : </w:t>
+        <w:t xml:space="preserve">Cette question fut la plus compliquée. En effet, nous disposions de très peu d’informations pertinentes. Nous avons tenté de chercher un maximum de données et voici ce qu’on a pu </w:t>
+      </w:r>
+      <w:r>
+        <w:t xml:space="preserve">en </w:t>
+      </w:r>
+      <w:r>
+        <w:t xml:space="preserve">tirer : </w:t>
       </w:r>
     </w:p>
     <w:p>
@@ -841,7 +959,13 @@
         </w:numPr>
       </w:pPr>
       <w:r>
-        <w:t>Nombre de chien en Belgique en 2021 : 1.340.00</w:t>
+        <w:t>Nombre de chien</w:t>
+      </w:r>
+      <w:r>
+        <w:t>s</w:t>
+      </w:r>
+      <w:r>
+        <w:t xml:space="preserve"> en Belgique en 2021 : 1.340.00</w:t>
       </w:r>
     </w:p>
     <w:p>
@@ -852,7 +976,13 @@
         <w:t>t</w:t>
       </w:r>
       <w:r>
-        <w:t xml:space="preserve"> avoir plusieurs chien (d’ailleurs en moyenne, il y a plus d’un chien par foyer). </w:t>
+        <w:t xml:space="preserve"> avoir plusieurs chien</w:t>
+      </w:r>
+      <w:r>
+        <w:t>s</w:t>
+      </w:r>
+      <w:r>
+        <w:t xml:space="preserve"> (d’ailleurs en moyenne, il y a plus d’un chien par foyer). </w:t>
       </w:r>
       <w:r>
         <w:t xml:space="preserve">Nous avons donc déniché la donnée suivante : </w:t>
@@ -867,7 +997,13 @@
         </w:numPr>
       </w:pPr>
       <w:r>
-        <w:t xml:space="preserve">Nombre de foyer belges possédant au moins un chien : 24%. </w:t>
+        <w:t>Nombre de foyer</w:t>
+      </w:r>
+      <w:r>
+        <w:t>s</w:t>
+      </w:r>
+      <w:r>
+        <w:t xml:space="preserve"> belges possédant au moins un chien : 24%. </w:t>
       </w:r>
     </w:p>
     <w:p>
@@ -879,7 +1015,16 @@
         </w:numPr>
       </w:pPr>
       <w:r>
-        <w:t>Le nombre de foyer en Belgique est de : 4.727.831</w:t>
+        <w:t>Considérant que l</w:t>
+      </w:r>
+      <w:r>
+        <w:t>e nombre de foyer</w:t>
+      </w:r>
+      <w:r>
+        <w:t>s</w:t>
+      </w:r>
+      <w:r>
+        <w:t xml:space="preserve"> en Belgique est de : 4.727.831</w:t>
       </w:r>
     </w:p>
     <w:p>
@@ -898,11 +1043,9 @@
       <w:r>
         <w:t xml:space="preserve">C’est pas mal. Mais pas suffisant. Pour commencer, on souhaiterait cibler une région précise pour rassembler une petite communauté. Mais où commencer ? Il faudrait savoir comment sont répartis ces foyers. C’est une donnée que nous n’avons pas. Pour </w:t>
       </w:r>
-      <w:proofErr w:type="spellStart"/>
-      <w:r>
-        <w:t>palier</w:t>
-      </w:r>
-      <w:proofErr w:type="spellEnd"/>
+      <w:r>
+        <w:t>pallier</w:t>
+      </w:r>
       <w:r>
         <w:t xml:space="preserve"> ce problème, nous avons décidé de rédiger un questionnaire. Dont voici les questions posées : </w:t>
       </w:r>
@@ -988,7 +1131,13 @@
         </w:numPr>
       </w:pPr>
       <w:r>
-        <w:t>Combien êtes-vous prêt à mettre pour ce service ?</w:t>
+        <w:t xml:space="preserve">Combien êtes-vous prêt à </w:t>
+      </w:r>
+      <w:r>
+        <w:t>payer</w:t>
+      </w:r>
+      <w:r>
+        <w:t xml:space="preserve"> pour ce service ?</w:t>
       </w:r>
     </w:p>
     <w:p>
@@ -1000,7 +1149,7 @@
         </w:numPr>
       </w:pPr>
       <w:r>
-        <w:t>Etes-vous d’accord de payer plus cher pour un service fait par des gens plus compétentes/professionnels ?</w:t>
+        <w:t>Etes-vous d’accord de payer plus cher pour un service fait par des gens plus compétents/professionnels ?</w:t>
       </w:r>
     </w:p>
     <w:p>
@@ -1036,11 +1185,9 @@
       <w:r>
         <w:t xml:space="preserve">Globalement, ce questionnaire </w:t>
       </w:r>
-      <w:proofErr w:type="spellStart"/>
-      <w:r>
-        <w:t>à</w:t>
-      </w:r>
-      <w:proofErr w:type="spellEnd"/>
+      <w:r>
+        <w:t>a</w:t>
+      </w:r>
       <w:r>
         <w:t xml:space="preserve"> pour but de localiser là où la demande est la plus grande. Ensuite, on essaie de déterminer combien d’entre eux seraient prêt à faire appel à un service externe et à quel prix. Les dernières questions visent les promeneurs. </w:t>
       </w:r>
@@ -1076,13 +1223,8 @@
         </w:numPr>
         <w:jc w:val="left"/>
       </w:pPr>
-      <w:proofErr w:type="gramStart"/>
-      <w:r>
-        <w:t>de</w:t>
-      </w:r>
-      <w:proofErr w:type="gramEnd"/>
-      <w:r>
-        <w:t xml:space="preserve"> 2014 à 2016 : +2%</w:t>
+      <w:r>
+        <w:t>de 2014 à 2016 : +2%</w:t>
       </w:r>
     </w:p>
     <w:p>
@@ -1094,13 +1236,8 @@
         </w:numPr>
         <w:jc w:val="left"/>
       </w:pPr>
-      <w:proofErr w:type="gramStart"/>
-      <w:r>
-        <w:t>de</w:t>
-      </w:r>
-      <w:proofErr w:type="gramEnd"/>
-      <w:r>
-        <w:t xml:space="preserve"> 2016 à 2018 : +5%</w:t>
+      <w:r>
+        <w:t>de 2016 à 2018 : +5%</w:t>
       </w:r>
     </w:p>
     <w:p>
@@ -1112,13 +1249,8 @@
         </w:numPr>
         <w:jc w:val="left"/>
       </w:pPr>
-      <w:proofErr w:type="gramStart"/>
-      <w:r>
-        <w:t>de</w:t>
-      </w:r>
-      <w:proofErr w:type="gramEnd"/>
-      <w:r>
-        <w:t xml:space="preserve"> 2018 à 2020 : +15%</w:t>
+      <w:r>
+        <w:t>de 2018 à 2020 : +15%</w:t>
       </w:r>
     </w:p>
     <w:p>
@@ -1132,7 +1264,6 @@
         <w:ind w:left="360"/>
       </w:pPr>
       <w:r>
-        <w:lastRenderedPageBreak/>
         <w:t xml:space="preserve">Avec une telle évolution, on ne peut qu'imaginer un bel avenir pour ce marché. </w:t>
       </w:r>
     </w:p>
@@ -1165,7 +1296,19 @@
         <w:t>Nos concurrents</w:t>
       </w:r>
       <w:r>
-        <w:t xml:space="preserve"> se trouvent être les sites web proposants un service similaire, donc la mise en relation de particulier à particulier. On pourrait citer : </w:t>
+        <w:t xml:space="preserve"> se trouvent être les sites web proposants un service similaire, donc la mise en relation de particulier</w:t>
+      </w:r>
+      <w:r>
+        <w:t>s</w:t>
+      </w:r>
+      <w:r>
+        <w:t xml:space="preserve"> à particulier</w:t>
+      </w:r>
+      <w:r>
+        <w:t>s</w:t>
+      </w:r>
+      <w:r>
+        <w:t xml:space="preserve">. On pourrait citer : </w:t>
       </w:r>
     </w:p>
     <w:p>
@@ -1188,11 +1331,9 @@
       <w:r>
         <w:t xml:space="preserve">, ne propose pas de </w:t>
       </w:r>
-      <w:proofErr w:type="gramStart"/>
-      <w:r>
-        <w:t>ballade</w:t>
-      </w:r>
-      <w:proofErr w:type="gramEnd"/>
+      <w:r>
+        <w:t>balade</w:t>
+      </w:r>
       <w:r>
         <w:t xml:space="preserve"> seule)</w:t>
       </w:r>
@@ -1209,18 +1350,8 @@
         <w:t>holidog.be</w:t>
       </w:r>
       <w:r>
-        <w:t xml:space="preserve"> (plus orienté sur le </w:t>
-      </w:r>
-      <w:proofErr w:type="spellStart"/>
-      <w:proofErr w:type="gramStart"/>
-      <w:r>
-        <w:t>sitting</w:t>
-      </w:r>
-      <w:proofErr w:type="spellEnd"/>
-      <w:r>
-        <w:t xml:space="preserve"> )</w:t>
-      </w:r>
-      <w:proofErr w:type="gramEnd"/>
+        <w:t xml:space="preserve"> (plus orienté sur le sitting )</w:t>
+      </w:r>
     </w:p>
     <w:p>
       <w:pPr>
@@ -1234,18 +1365,8 @@
         <w:t>pawshake.be</w:t>
       </w:r>
       <w:r>
-        <w:t xml:space="preserve"> (plus orienté sur le </w:t>
-      </w:r>
-      <w:proofErr w:type="spellStart"/>
-      <w:proofErr w:type="gramStart"/>
-      <w:r>
-        <w:t>sitting</w:t>
-      </w:r>
-      <w:proofErr w:type="spellEnd"/>
-      <w:r>
-        <w:t xml:space="preserve"> )</w:t>
-      </w:r>
-      <w:proofErr w:type="gramEnd"/>
+        <w:t xml:space="preserve"> (plus orienté sur le sitting )</w:t>
+      </w:r>
     </w:p>
     <w:p>
       <w:pPr>
@@ -1292,7 +1413,16 @@
         <w:t>A</w:t>
       </w:r>
       <w:r>
-        <w:t xml:space="preserve"> la différence d’une simple plateforme de mise en relation c2c, nous voulons offrir une véritable expérience ainsi qu’un sentiment de communautés aux adeptes. </w:t>
+        <w:t xml:space="preserve"> la différence d’une simple plateforme de mise en relation c2c</w:t>
+      </w:r>
+      <w:r>
+        <w:rPr>
+          <w:rStyle w:val="Appelnotedebasdep"/>
+        </w:rPr>
+        <w:footnoteReference w:id="1"/>
+      </w:r>
+      <w:r>
+        <w:t xml:space="preserve">, nous voulons offrir une véritable expérience ainsi qu’un sentiment de communauté aux adeptes. </w:t>
       </w:r>
     </w:p>
     <w:p>
@@ -1396,7 +1526,13 @@
               <w:jc w:val="center"/>
             </w:pPr>
             <w:r>
-              <w:t>Ceci afin d’éviter que le promeneur professionnel sache à quoi s’attendre malgré sa qualification</w:t>
+              <w:t>Ceci afin</w:t>
+            </w:r>
+            <w:r>
+              <w:t xml:space="preserve"> </w:t>
+            </w:r>
+            <w:r>
+              <w:t>que le promeneur professionnel sache à quoi s’attendre malgré sa qualification</w:t>
             </w:r>
           </w:p>
         </w:tc>
@@ -1487,21 +1623,14 @@
     </w:p>
     <w:p>
       <w:pPr>
-        <w:ind w:left="0" w:firstLine="0"/>
-      </w:pPr>
-    </w:p>
-    <w:p>
-      <w:pPr>
-        <w:ind w:left="0" w:firstLine="0"/>
-      </w:pPr>
-    </w:p>
-    <w:p>
-      <w:pPr>
         <w:pStyle w:val="Titre2"/>
       </w:pPr>
       <w:bookmarkStart w:id="15" w:name="_Toc122723470"/>
       <w:r>
         <w:lastRenderedPageBreak/>
+        <w:t xml:space="preserve"> </w:t>
+      </w:r>
+      <w:r>
         <w:t>SWOT</w:t>
       </w:r>
       <w:bookmarkEnd w:id="15"/>
@@ -1665,18 +1794,13 @@
               <w:jc w:val="left"/>
             </w:pPr>
             <w:r>
-              <w:t xml:space="preserve">- Le concurrent </w:t>
-            </w:r>
-            <w:proofErr w:type="spellStart"/>
-            <w:r>
-              <w:t>ringtwice</w:t>
-            </w:r>
-            <w:proofErr w:type="spellEnd"/>
-            <w:r>
-              <w:t xml:space="preserve"> comprenant déjà une base de </w:t>
-            </w:r>
-            <w:r>
-              <w:t>données très remplie</w:t>
+              <w:t xml:space="preserve">- Le concurrent ringtwice comprenant déjà une base de </w:t>
+            </w:r>
+            <w:r>
+              <w:t xml:space="preserve">données très </w:t>
+            </w:r>
+            <w:r>
+              <w:t>importante</w:t>
             </w:r>
           </w:p>
         </w:tc>
@@ -1700,54 +1824,64 @@
     <w:p/>
     <w:p>
       <w:r>
-        <w:t>Nous avons choisi de partir sur une stratégie d’image. Nous voulons instaurer un sentiment de confiance lorsque les clients viennent chez nous. Ils sont automatiquement assurés lorsqu’ils utilisent nos services. Par exemple, si leur chien mord un passant pendant une prestation, notre assurance prendra ceci en charge, de même que si le chien subit un accident léthale ou non. En cas de décès ou de blessure, la franchise sera à charge du prestataire.</w:t>
-      </w:r>
-    </w:p>
-    <w:p>
-      <w:r>
-        <w:t>De plus, tous les dog-</w:t>
-      </w:r>
-      <w:proofErr w:type="spellStart"/>
-      <w:r>
-        <w:t>walker</w:t>
-      </w:r>
-      <w:proofErr w:type="spellEnd"/>
-      <w:r>
-        <w:t xml:space="preserve"> inscrits sur notre plateforme possèderons l’agrégation CCAD (Certificat de capacité pour l’entretien d’animaux domestiques). Ce certificat prouve au client que les promeneurs sont </w:t>
-      </w:r>
-      <w:proofErr w:type="gramStart"/>
-      <w:r>
-        <w:t>agrées</w:t>
-      </w:r>
-      <w:proofErr w:type="gramEnd"/>
-      <w:r>
-        <w:t xml:space="preserve"> et compétent pour prendre en charge leur chien.</w:t>
-      </w:r>
-    </w:p>
-    <w:p>
-      <w:r>
-        <w:t>Lorsqu’un service de promenade est en marche, un système de traçage en fonction du temps permet d’enregistrer le parcours. Nous demanderons aussi au dog-</w:t>
-      </w:r>
-      <w:proofErr w:type="spellStart"/>
-      <w:r>
-        <w:t>walker</w:t>
-      </w:r>
-      <w:proofErr w:type="spellEnd"/>
-      <w:r>
-        <w:t xml:space="preserve"> de prendre une photo au milieu de la balade comme preuve de service rendu. Cette photo doit être prise avec le chien assis s’ils se trouvent sur la chaussée. </w:t>
-      </w:r>
-    </w:p>
-    <w:p>
-      <w:r>
-        <w:t>Les clients pourront aussi, à la fin d’un service, noter le prestataire. Ce qui servira de base pour le référencement du dog-</w:t>
-      </w:r>
-      <w:proofErr w:type="spellStart"/>
-      <w:r>
-        <w:t>walker</w:t>
-      </w:r>
-      <w:proofErr w:type="spellEnd"/>
-      <w:r>
-        <w:t xml:space="preserve"> sur le site. La note </w:t>
+        <w:t>Nous avons choisi de partir sur une stratégie d’image. Nous voulons instaurer un sentiment de confiance lorsque les clients viennent chez nous. Ils sont automatiquement assurés lorsqu’ils utilisent nos services. Par exemple, si leur chien mord un passant pendant une prestation, notre assurance prendra ceci en charge, de même que si le chien subit un accident léthale ou non. En cas de décès ou de blessure</w:t>
+      </w:r>
+      <w:r>
+        <w:t>s</w:t>
+      </w:r>
+      <w:r>
+        <w:t>, la franchise sera à charge du prestataire.</w:t>
+      </w:r>
+    </w:p>
+    <w:p>
+      <w:r>
+        <w:t>De plus, tous les dog-walker</w:t>
+      </w:r>
+      <w:r>
+        <w:t>s</w:t>
+      </w:r>
+      <w:r>
+        <w:t xml:space="preserve"> inscrits sur notre plateforme possèderon</w:t>
+      </w:r>
+      <w:r>
+        <w:t>t</w:t>
+      </w:r>
+      <w:r>
+        <w:t xml:space="preserve"> l’agrégation CCAD (Certificat de capacité pour l’entretien d’animaux domestiques). Ce certificat prouve au</w:t>
+      </w:r>
+      <w:r>
+        <w:t>x</w:t>
+      </w:r>
+      <w:r>
+        <w:t xml:space="preserve"> client</w:t>
+      </w:r>
+      <w:r>
+        <w:t>s</w:t>
+      </w:r>
+      <w:r>
+        <w:t xml:space="preserve"> que les promeneurs sont </w:t>
+      </w:r>
+      <w:r>
+        <w:t>agréés</w:t>
+      </w:r>
+      <w:r>
+        <w:t xml:space="preserve"> et compétent</w:t>
+      </w:r>
+      <w:r>
+        <w:t>s</w:t>
+      </w:r>
+      <w:r>
+        <w:t xml:space="preserve"> pour prendre en charge leur chien.</w:t>
+      </w:r>
+    </w:p>
+    <w:p>
+      <w:r>
+        <w:t xml:space="preserve">Lorsqu’un service de promenade est en marche, un système de traçage en fonction du temps permet d’enregistrer le parcours. Nous demanderons aussi au dog-walker de prendre une photo au milieu de la balade comme preuve de service rendu. Cette photo doit être prise avec le chien assis s’ils se trouvent sur la chaussée. </w:t>
+      </w:r>
+    </w:p>
+    <w:p>
+      <w:r>
+        <w:t xml:space="preserve">Les clients pourront aussi, à la fin d’un service, noter le prestataire. Ce qui servira de base pour le référencement du dog-walker sur le site. La note </w:t>
       </w:r>
       <w:r>
         <w:t>peut être</w:t>
@@ -1852,15 +1986,9 @@
     <w:p>
       <w:pPr>
         <w:pStyle w:val="Titre3"/>
-        <w:rPr>
-          <w:color w:val="2F5496" w:themeColor="accent1" w:themeShade="BF"/>
-        </w:rPr>
       </w:pPr>
       <w:bookmarkStart w:id="19" w:name="_Toc122723474"/>
       <w:r>
-        <w:rPr>
-          <w:color w:val="2F5496" w:themeColor="accent1" w:themeShade="BF"/>
-        </w:rPr>
         <w:t>8.1.1. Besoin</w:t>
       </w:r>
       <w:bookmarkEnd w:id="19"/>
@@ -1875,35 +2003,27 @@
       <w:r>
         <w:t xml:space="preserve">Une autre réalité est celle de la recherche de profit de la nouvelle génération. La jeunesse veut de plus en plus échapper à cette réalité du travail de 8h à 18h au profit d’une sorte “d'entrepreneuriat". Travailler à son compte et avoir des revenus par </w:t>
       </w:r>
-      <w:proofErr w:type="spellStart"/>
-      <w:r>
-        <w:t>çi</w:t>
-      </w:r>
-      <w:proofErr w:type="spellEnd"/>
-      <w:r>
-        <w:t xml:space="preserve"> par là en fonction de leurs horaires sans plus devoir bloquer des journées entières. </w:t>
-      </w:r>
-      <w:proofErr w:type="spellStart"/>
-      <w:r>
-        <w:t>Udog</w:t>
-      </w:r>
-      <w:proofErr w:type="spellEnd"/>
-      <w:r>
-        <w:t xml:space="preserve"> permet de gagner de l’argent tout en prenant l’air et en rendant service. </w:t>
-      </w:r>
-      <w:proofErr w:type="gramStart"/>
-      <w:r>
-        <w:t>Ceci dit</w:t>
-      </w:r>
-      <w:proofErr w:type="gramEnd"/>
-      <w:r>
-        <w:t xml:space="preserve"> malheureusement pour une raison de confiance et de sûreté les dog </w:t>
-      </w:r>
-      <w:proofErr w:type="spellStart"/>
+      <w:r>
+        <w:t>ci</w:t>
+      </w:r>
+      <w:r>
+        <w:t xml:space="preserve"> par là en fonction de leurs horaires sans plus devoir bloquer des journées entières. Udog permet de gagner de l’argent tout en prenant l’air et en rendant service. </w:t>
+      </w:r>
+      <w:r>
+        <w:t xml:space="preserve">Cela dit, </w:t>
+      </w:r>
+      <w:r>
+        <w:t>malheureusement pour une raison de confiance et de sûreté les dog</w:t>
+      </w:r>
+      <w:r>
+        <w:t>-</w:t>
+      </w:r>
       <w:r>
         <w:t>walker</w:t>
       </w:r>
-      <w:proofErr w:type="spellEnd"/>
+      <w:r>
+        <w:t>s</w:t>
+      </w:r>
       <w:r>
         <w:t xml:space="preserve"> doivent être en possession d’un certificat CCAD pour pouvoir s’enregistrer sur notre plateforme.</w:t>
       </w:r>
@@ -1912,15 +2032,9 @@
     <w:p>
       <w:pPr>
         <w:pStyle w:val="Titre3"/>
-        <w:rPr>
-          <w:color w:val="2F5496" w:themeColor="accent1" w:themeShade="BF"/>
-        </w:rPr>
       </w:pPr>
       <w:bookmarkStart w:id="20" w:name="_Toc122723475"/>
       <w:r>
-        <w:rPr>
-          <w:color w:val="2F5496" w:themeColor="accent1" w:themeShade="BF"/>
-        </w:rPr>
         <w:t>8.1.2 Description du service</w:t>
       </w:r>
       <w:bookmarkEnd w:id="20"/>
@@ -1928,129 +2042,161 @@
     <w:p/>
     <w:p>
       <w:r>
-        <w:t xml:space="preserve">Nous proposons un service sur notre plateforme, un service de dog </w:t>
-      </w:r>
-      <w:proofErr w:type="spellStart"/>
-      <w:r>
-        <w:t>walking</w:t>
-      </w:r>
-      <w:proofErr w:type="spellEnd"/>
-      <w:r>
-        <w:t xml:space="preserve"> (des promenades de chien). Mais notre rôle à nous est simplement de mettre en relation des dog </w:t>
-      </w:r>
-      <w:proofErr w:type="spellStart"/>
+        <w:t>Nous proposons un service sur notre plateforme, un service de dog</w:t>
+      </w:r>
+      <w:r>
+        <w:t>-w</w:t>
+      </w:r>
+      <w:r>
+        <w:t>alking (des promenades de chien). Mais notre rôle à nous est simplement de mettre en relation des dog</w:t>
+      </w:r>
+      <w:r>
+        <w:t>-</w:t>
+      </w:r>
       <w:r>
         <w:t>walker</w:t>
       </w:r>
-      <w:proofErr w:type="spellEnd"/>
-      <w:r>
-        <w:t xml:space="preserve"> avec des clients. Notre site inclut également un système de paiement, celui-ci procédera au paiement du dog </w:t>
-      </w:r>
-      <w:proofErr w:type="spellStart"/>
+      <w:r>
+        <w:t>s</w:t>
+      </w:r>
+      <w:r>
+        <w:t xml:space="preserve"> avec des clients. Notre site inclut également un système de paiement</w:t>
+      </w:r>
+      <w:r>
+        <w:t>s</w:t>
+      </w:r>
+      <w:r>
+        <w:t>, celui-ci procédera au paiement du dog</w:t>
+      </w:r>
+      <w:r>
+        <w:t>-</w:t>
+      </w:r>
+      <w:r>
+        <w:t>walker à la fin du service. Le système fera en sorte de bloquer l’argent chez le client et lorsque le service sera terminé, la somme d’argent sera transférée par notre système de paiements.</w:t>
+      </w:r>
+    </w:p>
+    <w:p>
+      <w:pPr>
+        <w:spacing w:after="240"/>
+      </w:pPr>
+    </w:p>
+    <w:p>
+      <w:pPr>
+        <w:pStyle w:val="Titre3"/>
+      </w:pPr>
+      <w:bookmarkStart w:id="21" w:name="_Toc122723476"/>
+      <w:r>
+        <w:t>2.1.3 Fonctionnement</w:t>
+      </w:r>
+      <w:bookmarkEnd w:id="21"/>
+    </w:p>
+    <w:p/>
+    <w:p>
+      <w:r>
+        <w:t xml:space="preserve">Le client va sur notre site et indique la zone où il </w:t>
+      </w:r>
+      <w:r>
+        <w:t>effectue</w:t>
+      </w:r>
+      <w:r>
+        <w:t xml:space="preserve"> la recherche. Notre site met ensuite en relation tous les dog</w:t>
+      </w:r>
+      <w:r>
+        <w:t>-</w:t>
+      </w:r>
       <w:r>
         <w:t>walker</w:t>
       </w:r>
-      <w:proofErr w:type="spellEnd"/>
-      <w:r>
-        <w:t xml:space="preserve"> à la fin du service. Le système fera en sorte de bloquer l’argent chez le client et lorsque le service sera terminé, la somme d’argent sera transférée par notre système de paiements.</w:t>
-      </w:r>
-    </w:p>
-    <w:p>
-      <w:pPr>
-        <w:spacing w:after="240"/>
-      </w:pPr>
-    </w:p>
-    <w:p>
-      <w:pPr>
-        <w:pStyle w:val="Titre3"/>
-        <w:rPr>
-          <w:color w:val="2F5496" w:themeColor="accent1" w:themeShade="BF"/>
-        </w:rPr>
-      </w:pPr>
-      <w:bookmarkStart w:id="21" w:name="_Toc122723476"/>
-      <w:r>
-        <w:rPr>
-          <w:color w:val="2F5496" w:themeColor="accent1" w:themeShade="BF"/>
-        </w:rPr>
-        <w:t>2.1.3 Fonctionnement</w:t>
-      </w:r>
-      <w:bookmarkEnd w:id="21"/>
+      <w:r>
+        <w:t>s</w:t>
+      </w:r>
+      <w:r>
+        <w:t xml:space="preserve"> de la zone actuellement disponible avec un classement par avis, le client choisira lui-même une liste de dog</w:t>
+      </w:r>
+      <w:r>
+        <w:t>-</w:t>
+      </w:r>
+      <w:r>
+        <w:t>walker</w:t>
+      </w:r>
+      <w:r>
+        <w:t>s</w:t>
+      </w:r>
+      <w:r>
+        <w:t xml:space="preserve"> qu’il aimerait prendre. Notre site appliquera ensuite la demande aux dog</w:t>
+      </w:r>
+      <w:r>
+        <w:t>-</w:t>
+      </w:r>
+      <w:r>
+        <w:t>walker</w:t>
+      </w:r>
+      <w:r>
+        <w:t>s</w:t>
+      </w:r>
+      <w:r>
+        <w:t xml:space="preserve"> et le premier arrivé sera le premier servi. Ensuite le client et le </w:t>
+      </w:r>
+      <w:r>
+        <w:t>d</w:t>
+      </w:r>
+      <w:r>
+        <w:t>og</w:t>
+      </w:r>
+      <w:r>
+        <w:t>-</w:t>
+      </w:r>
+      <w:r>
+        <w:t xml:space="preserve">walker se rencontrent et démarrent le service par l’approbation du client. Dès que le client a démarré les services, un traceur </w:t>
+      </w:r>
+      <w:r>
+        <w:t>GPS</w:t>
+      </w:r>
+      <w:r>
+        <w:t xml:space="preserve"> se met en route sur l’application du </w:t>
+      </w:r>
+      <w:r>
+        <w:t>d</w:t>
+      </w:r>
+      <w:r>
+        <w:t>og</w:t>
+      </w:r>
+      <w:r>
+        <w:t>-w</w:t>
+      </w:r>
+      <w:r>
+        <w:t xml:space="preserve">alker pour pouvoir connaître l’emplacement en fonction du temps. Chaque </w:t>
+      </w:r>
+      <w:r>
+        <w:t>d</w:t>
+      </w:r>
+      <w:r>
+        <w:t>og</w:t>
+      </w:r>
+      <w:r>
+        <w:t>-w</w:t>
+      </w:r>
+      <w:r>
+        <w:t>alker est assuré aux frais de UDOG.</w:t>
+      </w:r>
     </w:p>
     <w:p/>
     <w:p>
       <w:r>
-        <w:t xml:space="preserve">Le client va sur notre site et indique la zone où il </w:t>
-      </w:r>
-      <w:proofErr w:type="gramStart"/>
-      <w:r>
-        <w:t>fait</w:t>
-      </w:r>
-      <w:proofErr w:type="gramEnd"/>
-      <w:r>
-        <w:t xml:space="preserve"> la recherche. Notre site met ensuite en relation tous les dog </w:t>
-      </w:r>
-      <w:proofErr w:type="spellStart"/>
-      <w:r>
-        <w:t>walker</w:t>
-      </w:r>
-      <w:proofErr w:type="spellEnd"/>
-      <w:r>
-        <w:t xml:space="preserve"> de la zone actuellement disponible avec un classement par avis, le client choisira lui-même une liste de dog </w:t>
-      </w:r>
-      <w:proofErr w:type="spellStart"/>
-      <w:r>
-        <w:t>walker</w:t>
-      </w:r>
-      <w:proofErr w:type="spellEnd"/>
-      <w:r>
-        <w:t xml:space="preserve"> qu’il aimerait prendre. Notre site appliquera ensuite la demande aux dog </w:t>
-      </w:r>
-      <w:proofErr w:type="spellStart"/>
-      <w:r>
-        <w:t>walker</w:t>
-      </w:r>
-      <w:proofErr w:type="spellEnd"/>
-      <w:r>
-        <w:t xml:space="preserve"> et le premier arrivé sera le premier servi. Ensuite le client et le Dog </w:t>
-      </w:r>
-      <w:proofErr w:type="spellStart"/>
-      <w:r>
-        <w:t>walker</w:t>
-      </w:r>
-      <w:proofErr w:type="spellEnd"/>
-      <w:r>
-        <w:t xml:space="preserve"> se rencontrent et démarrent le service par l’approbation du client. Dès que le client a démarré les services, un traceur </w:t>
-      </w:r>
-      <w:proofErr w:type="spellStart"/>
-      <w:r>
-        <w:t>gps</w:t>
-      </w:r>
-      <w:proofErr w:type="spellEnd"/>
-      <w:r>
-        <w:t xml:space="preserve"> se met en route sur l’application du Dog Walker pour pouvoir connaître l’emplacement en fonction du temps. Chaque Dog Walker est assuré aux frais de UDOG.</w:t>
-      </w:r>
-    </w:p>
-    <w:p/>
-    <w:p>
-      <w:r>
         <w:lastRenderedPageBreak/>
-        <w:t xml:space="preserve">Du côté du dog </w:t>
-      </w:r>
-      <w:proofErr w:type="spellStart"/>
-      <w:r>
-        <w:t>walker</w:t>
-      </w:r>
-      <w:proofErr w:type="spellEnd"/>
-      <w:r>
-        <w:t xml:space="preserve">, lorsqu’il arrivera pour la première fois sur le site, il devra créer un formulaire d’enregistrement et envoyer son CCAD, ensuite notre organisme se chargera de le vérifier et de l’accepter ou non. De plus, une vérification de l'identité sera nécessaire, via un service de vérification extérieur à notre site web tel que </w:t>
-      </w:r>
-      <w:proofErr w:type="spellStart"/>
-      <w:r>
-        <w:t>Its</w:t>
-      </w:r>
-      <w:proofErr w:type="spellEnd"/>
-      <w:r>
-        <w:t xml:space="preserve"> Me.</w:t>
+        <w:t>Du côté du dog</w:t>
+      </w:r>
+      <w:r>
+        <w:t>-</w:t>
+      </w:r>
+      <w:r>
+        <w:t xml:space="preserve">walker, lorsqu’il arrivera pour la première fois sur le site, il devra </w:t>
+      </w:r>
+      <w:r>
+        <w:t>remplir</w:t>
+      </w:r>
+      <w:r>
+        <w:t xml:space="preserve"> un formulaire d’enregistrement et envoyer son CCAD, ensuite notre organisme se chargera de le vérifier et de l’accepter ou non. De plus, une vérification de l'identité sera nécessaire, via un service de vérification extérieur à notre site web tel que Its Me.</w:t>
       </w:r>
     </w:p>
     <w:p/>
@@ -2111,21 +2257,59 @@
     </w:p>
     <w:p>
       <w:r>
-        <w:t xml:space="preserve">Dès qu’une mise en relation est aboutie et que le client a choisi Son Service, le client nous transfère l’argent sur quoi nous le bloquons tant que le service n’est pas terminé. Pour que le service soit réellement terminé et que le Dog Walker reçoive son salaire, le client et le dog </w:t>
-      </w:r>
-      <w:proofErr w:type="spellStart"/>
-      <w:r>
-        <w:t>walker</w:t>
-      </w:r>
-      <w:proofErr w:type="spellEnd"/>
-      <w:r>
-        <w:t xml:space="preserve"> doivent tous les deux terminer le service via le site web. Dès que le service est terminé, nous procédons au paiement du Dog Walker sinon, au remboursement du client </w:t>
-      </w:r>
-      <w:proofErr w:type="gramStart"/>
-      <w:r>
-        <w:t>s' il</w:t>
-      </w:r>
-      <w:proofErr w:type="gramEnd"/>
+        <w:t xml:space="preserve">Dès qu’une mise en relation </w:t>
+      </w:r>
+      <w:r>
+        <w:t>a</w:t>
+      </w:r>
+      <w:r>
+        <w:t xml:space="preserve"> aboutie et que le client a choisi </w:t>
+      </w:r>
+      <w:r>
+        <w:t>s</w:t>
+      </w:r>
+      <w:r>
+        <w:t>on</w:t>
+      </w:r>
+      <w:r>
+        <w:t xml:space="preserve"> s</w:t>
+      </w:r>
+      <w:r>
+        <w:t xml:space="preserve">ervice, le client nous transfère l’argent sur quoi nous le bloquons tant que le service n’est pas terminé. Pour que le service soit réellement terminé et que le </w:t>
+      </w:r>
+      <w:r>
+        <w:t>d</w:t>
+      </w:r>
+      <w:r>
+        <w:t>og</w:t>
+      </w:r>
+      <w:r>
+        <w:t>-w</w:t>
+      </w:r>
+      <w:r>
+        <w:t>alker reçoive son salaire, le client et le dog</w:t>
+      </w:r>
+      <w:r>
+        <w:t>-</w:t>
+      </w:r>
+      <w:r>
+        <w:t xml:space="preserve">walker doivent tous les deux terminer le service via le site web. Dès que le service est terminé, nous procédons au paiement du </w:t>
+      </w:r>
+      <w:r>
+        <w:t>d</w:t>
+      </w:r>
+      <w:r>
+        <w:t>og</w:t>
+      </w:r>
+      <w:r>
+        <w:t>-w</w:t>
+      </w:r>
+      <w:r>
+        <w:t xml:space="preserve">alker sinon, au remboursement du client </w:t>
+      </w:r>
+      <w:r>
+        <w:t>s’il</w:t>
+      </w:r>
       <w:r>
         <w:t xml:space="preserve"> y a eu un problème via le service client.</w:t>
       </w:r>
@@ -2152,26 +2336,68 @@
           <w:rFonts w:ascii="Roboto" w:hAnsi="Roboto"/>
           <w:color w:val="000000"/>
         </w:rPr>
-        <w:t>Notre service sera vendu sur notre site internet. Dessus, les utilisateurs auront le choix de s’inscrire en tant que Dog Walker ou en tant que propriétaire de chien.</w:t>
-      </w:r>
-    </w:p>
-    <w:p/>
-    <w:p>
+        <w:t xml:space="preserve">Notre service sera vendu sur notre site internet. Dessus, les utilisateurs auront le choix de s’inscrire en tant que </w:t>
+      </w:r>
       <w:r>
         <w:rPr>
           <w:rFonts w:ascii="Roboto" w:hAnsi="Roboto"/>
           <w:color w:val="000000"/>
         </w:rPr>
-        <w:t>A long terme, notre service sera disponible sur une application mobile pour une meilleure accessibilité et une plus grande audience. Cette application sera disponible sur une grande étendue de plateformes.</w:t>
-      </w:r>
-    </w:p>
-    <w:p/>
-    <w:p>
+        <w:t>d</w:t>
+      </w:r>
       <w:r>
         <w:rPr>
           <w:rFonts w:ascii="Roboto" w:hAnsi="Roboto"/>
           <w:color w:val="000000"/>
         </w:rPr>
+        <w:t>og</w:t>
+      </w:r>
+      <w:r>
+        <w:rPr>
+          <w:rFonts w:ascii="Roboto" w:hAnsi="Roboto"/>
+          <w:color w:val="000000"/>
+        </w:rPr>
+        <w:t>-w</w:t>
+      </w:r>
+      <w:r>
+        <w:rPr>
+          <w:rFonts w:ascii="Roboto" w:hAnsi="Roboto"/>
+          <w:color w:val="000000"/>
+        </w:rPr>
+        <w:t xml:space="preserve">alker </w:t>
+      </w:r>
+      <w:r>
+        <w:rPr>
+          <w:rFonts w:ascii="Roboto" w:hAnsi="Roboto"/>
+          <w:color w:val="000000"/>
+        </w:rPr>
+        <w:t>et/</w:t>
+      </w:r>
+      <w:r>
+        <w:rPr>
+          <w:rFonts w:ascii="Roboto" w:hAnsi="Roboto"/>
+          <w:color w:val="000000"/>
+        </w:rPr>
+        <w:t>ou en tant que propriétaire de chien.</w:t>
+      </w:r>
+    </w:p>
+    <w:p/>
+    <w:p>
+      <w:r>
+        <w:rPr>
+          <w:rFonts w:ascii="Roboto" w:hAnsi="Roboto"/>
+          <w:color w:val="000000"/>
+        </w:rPr>
+        <w:t>A long terme, notre service sera disponible sur une application mobile pour une meilleure accessibilité et une plus grande audience. Cette application sera disponible sur une grande étendue de plateformes.</w:t>
+      </w:r>
+    </w:p>
+    <w:p/>
+    <w:p>
+      <w:r>
+        <w:rPr>
+          <w:rFonts w:ascii="Roboto" w:hAnsi="Roboto"/>
+          <w:color w:val="000000"/>
+        </w:rPr>
         <w:t>De plus, on ajoutera lorsqu’on sera bien établi, un call center, pour les personnes qui ne possèdent pas forcément un smartphone ou un appareil capable d’aller sur notre site web. Ces personnes utiliseraient notre service téléphonique et une équipe derrière s’occuperait du besoin de notre client.</w:t>
       </w:r>
     </w:p>
@@ -2193,7 +2419,43 @@
     <w:p/>
     <w:p>
       <w:r>
-        <w:t xml:space="preserve">Nous avons décidé de partir sur une stratégie d’image. Nous souhaitons donner une image de confiance à nos clients en ne proposant que des Dog Walker agréés. Ceci fait automatiquement monter notre prix vu que des Dog Walker expérimentés coûtent plus cher. </w:t>
+        <w:t xml:space="preserve">Nous avons décidé de partir sur une stratégie d’image. Nous souhaitons donner une image de confiance à nos clients en ne proposant que des </w:t>
+      </w:r>
+      <w:r>
+        <w:t>d</w:t>
+      </w:r>
+      <w:r>
+        <w:t>og</w:t>
+      </w:r>
+      <w:r>
+        <w:t>-w</w:t>
+      </w:r>
+      <w:r>
+        <w:t>alker</w:t>
+      </w:r>
+      <w:r>
+        <w:t>s</w:t>
+      </w:r>
+      <w:r>
+        <w:t xml:space="preserve"> agréés. Ceci fait automatiquement monter notre prix vu que des </w:t>
+      </w:r>
+      <w:r>
+        <w:t>d</w:t>
+      </w:r>
+      <w:r>
+        <w:t>og</w:t>
+      </w:r>
+      <w:r>
+        <w:t>-w</w:t>
+      </w:r>
+      <w:r>
+        <w:t>alker</w:t>
+      </w:r>
+      <w:r>
+        <w:t>s</w:t>
+      </w:r>
+      <w:r>
+        <w:t xml:space="preserve"> expérimentés coûtent plus cher. </w:t>
       </w:r>
       <w:r>
         <w:lastRenderedPageBreak/>
@@ -2209,17 +2471,28 @@
     <w:p/>
     <w:p>
       <w:r>
-        <w:t xml:space="preserve">Nous avons donc choisi comme </w:t>
-      </w:r>
-      <w:proofErr w:type="gramStart"/>
-      <w:r>
-        <w:t>tarif:</w:t>
-      </w:r>
-      <w:proofErr w:type="gramEnd"/>
-    </w:p>
-    <w:p>
-      <w:r>
-        <w:t>20€ minimum par promenade (HTVA)</w:t>
+        <w:t>Nous avons donc choisi comme tarif</w:t>
+      </w:r>
+      <w:r>
+        <w:t xml:space="preserve"> </w:t>
+      </w:r>
+      <w:r>
+        <w:t>:</w:t>
+      </w:r>
+    </w:p>
+    <w:p>
+      <w:pPr>
+        <w:pStyle w:val="Paragraphedeliste"/>
+        <w:numPr>
+          <w:ilvl w:val="1"/>
+          <w:numId w:val="4"/>
+        </w:numPr>
+      </w:pPr>
+      <w:r>
+        <w:t>20€ minimum par promenade</w:t>
+      </w:r>
+      <w:r>
+        <w:t>.</w:t>
       </w:r>
     </w:p>
     <w:p>
@@ -2231,18 +2504,25 @@
     </w:p>
     <w:p>
       <w:r>
-        <w:t xml:space="preserve">En respectant ces contraintes, les promeneurs et Dog Walker sont libres de mettre le prix qu’ils veulent. Nous prenons </w:t>
-      </w:r>
-      <w:r>
-        <w:rPr>
-          <w:b/>
-          <w:bCs/>
-          <w:color w:val="FF0000"/>
-        </w:rPr>
-        <w:t>20%</w:t>
-      </w:r>
-      <w:r>
-        <w:t xml:space="preserve"> sur le prix du Dog Walker.</w:t>
+        <w:t>En respectant ces contraintes, les promeneurs</w:t>
+      </w:r>
+      <w:r>
+        <w:t xml:space="preserve"> </w:t>
+      </w:r>
+      <w:r>
+        <w:t xml:space="preserve">sont libres de mettre le prix qu’ils veulent. Nous prenons </w:t>
+      </w:r>
+      <w:r>
+        <w:rPr>
+          <w:color w:val="000000" w:themeColor="text1"/>
+        </w:rPr>
+        <w:t xml:space="preserve">20% </w:t>
+      </w:r>
+      <w:r>
+        <w:t xml:space="preserve">sur le prix </w:t>
+      </w:r>
+      <w:r>
+        <w:t>demandé.</w:t>
       </w:r>
     </w:p>
     <w:p>
@@ -2268,35 +2548,53 @@
     <w:p/>
     <w:p>
       <w:r>
-        <w:t xml:space="preserve">Nous avons pour but d’instaurer un système d’objectifs pour recevoir des badges à édition limitée. Ce système consiste à donner des petites quêtes au dog </w:t>
-      </w:r>
-      <w:proofErr w:type="spellStart"/>
-      <w:r>
-        <w:t>walker</w:t>
-      </w:r>
-      <w:proofErr w:type="spellEnd"/>
-      <w:r>
-        <w:t xml:space="preserve"> durant un mois entier, il gagnera des points d’expériences pour chaque quête terminée. Ainsi avec l’expérience gagnée, il pourra gagner des badges sur sa page </w:t>
-      </w:r>
-      <w:proofErr w:type="spellStart"/>
-      <w:r>
-        <w:t>udog</w:t>
-      </w:r>
-      <w:proofErr w:type="spellEnd"/>
-      <w:r>
-        <w:t>. Ces badges seront vu par le client comme une marque d’implication du Dog Walker.</w:t>
+        <w:t>Nous avons pour but d’instaurer un système d’objectifs pour recevoir des badges à édition limitée. Ce système consiste à donner des petites quêtes au dog</w:t>
+      </w:r>
+      <w:r>
+        <w:t>-</w:t>
+      </w:r>
+      <w:r>
+        <w:t xml:space="preserve">walker durant un mois entier, il gagnera des points d’expériences pour chaque quête terminée. Ainsi avec l’expérience </w:t>
+      </w:r>
+      <w:r>
+        <w:t>accumulée</w:t>
+      </w:r>
+      <w:r>
+        <w:t xml:space="preserve">, il pourra gagner des badges sur sa page </w:t>
+      </w:r>
+      <w:r>
+        <w:t>U</w:t>
+      </w:r>
+      <w:r>
+        <w:t xml:space="preserve">dog. Ces badges seront vu par le client comme une marque d’implication du </w:t>
+      </w:r>
+      <w:r>
+        <w:t>d</w:t>
+      </w:r>
+      <w:r>
+        <w:t>og</w:t>
+      </w:r>
+      <w:r>
+        <w:t>-w</w:t>
+      </w:r>
+      <w:r>
+        <w:t>alker.</w:t>
       </w:r>
     </w:p>
     <w:p/>
     <w:p>
       <w:r>
-        <w:t xml:space="preserve">Nous comptons utiliser Facebook comme moyen principale de publicité après recherche, nous avons pu trouver une cible de 3 300 000 à 3 900 000 personnes qui sont intéressées par les chiens. Cette publicité est une bannière qui passe dans le fil d'actualité, et le prix peut être n’importe quel prix par jour. </w:t>
-      </w:r>
-      <w:proofErr w:type="gramStart"/>
-      <w:r>
-        <w:t>Suite à des</w:t>
-      </w:r>
-      <w:proofErr w:type="gramEnd"/>
+        <w:t>Nous comptons utiliser Facebook comme moyen principale de publicité</w:t>
+      </w:r>
+      <w:r>
+        <w:t>. A</w:t>
+      </w:r>
+      <w:r>
+        <w:t xml:space="preserve">près recherche, nous avons pu trouver une cible de 3 300 000 à 3 900 000 personnes qui sont intéressées par les chiens. Cette publicité est une bannière qui passe dans le fil d'actualité, et le prix peut être n’importe quel prix par jour. </w:t>
+      </w:r>
+      <w:r>
+        <w:t>À la suite de</w:t>
+      </w:r>
       <w:r>
         <w:t xml:space="preserve"> recherches, nous avons décidé de commencer avec 10€ de publicité par jour.</w:t>
       </w:r>
@@ -2304,7 +2602,19 @@
     <w:p/>
     <w:p>
       <w:r>
-        <w:t>Ensuite pour toucher encore plus de personnes en visant surtout les personnes qui n’auraient pas Facebook, nous avons opté pour un deuxième moyen de diffusion, une publication dans le journal qui coûte environ 400€ plus une distribution de flyers dans les villes où nous sommes installés.</w:t>
+        <w:t>Ensuite pour toucher encore plus de personnes en visant surtout les personnes qui n’auraient pas Facebook, nous avons opté pour un deuxième moyen de diffusion, une publication dans le journal</w:t>
+      </w:r>
+      <w:r>
+        <w:t xml:space="preserve">, </w:t>
+      </w:r>
+      <w:r>
+        <w:t>qui coûte environ 400€</w:t>
+      </w:r>
+      <w:r>
+        <w:t xml:space="preserve">, </w:t>
+      </w:r>
+      <w:r>
+        <w:t>plus une distribution de flyers dans les villes où nous sommes installés.</w:t>
       </w:r>
     </w:p>
     <w:p>
@@ -2506,7 +2816,28 @@
         </w:numPr>
       </w:pPr>
       <w:r>
-        <w:t>Le seul coût variable est le budget publicitaire ; Durant les premières années nous nous limitons à des pubs Facebook peu chères (10€ la journée)</w:t>
+        <w:t>Le seul coût variable est le budget publicitaire</w:t>
+      </w:r>
+      <w:r>
+        <w:t>.</w:t>
+      </w:r>
+      <w:r>
+        <w:t xml:space="preserve"> </w:t>
+      </w:r>
+      <w:r>
+        <w:t>D</w:t>
+      </w:r>
+      <w:r>
+        <w:t>urant les premières années</w:t>
+      </w:r>
+      <w:r>
+        <w:t>,</w:t>
+      </w:r>
+      <w:r>
+        <w:t xml:space="preserve"> nous nous limitons à des pubs Facebook peu chères (10€ la journée)</w:t>
+      </w:r>
+      <w:r>
+        <w:t>.</w:t>
       </w:r>
     </w:p>
     <w:p/>
@@ -2538,6 +2869,9 @@
       <w:r>
         <w:t>Le prix unitaire de 4€ a été décidé par le pourcentage que nous prenons sur la promenade (20% de 20€)</w:t>
       </w:r>
+      <w:r>
+        <w:t> ;</w:t>
+      </w:r>
     </w:p>
     <w:p>
       <w:pPr>
@@ -2550,6 +2884,9 @@
       <w:r>
         <w:t>La variable coûts fixes est le total de tous les coûts fixes</w:t>
       </w:r>
+      <w:r>
+        <w:t> ;</w:t>
+      </w:r>
     </w:p>
     <w:p>
       <w:pPr>
@@ -2560,7 +2897,10 @@
         </w:numPr>
       </w:pPr>
       <w:r>
-        <w:t>Le coût variable unitaire est calculé depuis le coût variable de la publicité divisé par le volume vendu.</w:t>
+        <w:t>Le coût variable unitaire est calculé depuis le coût variable de la publicité divisé par le volume vendu</w:t>
+      </w:r>
+      <w:r>
+        <w:t> ;</w:t>
       </w:r>
     </w:p>
     <w:p>
@@ -2611,13 +2951,7 @@
         <w:t xml:space="preserve">, et </w:t>
       </w:r>
       <w:r>
-        <w:t xml:space="preserve">donc risqué (il faut vendre plus de 930 services pour être rentable), la </w:t>
-      </w:r>
-      <w:r>
-        <w:t>quasi-totalité</w:t>
-      </w:r>
-      <w:r>
-        <w:t xml:space="preserve"> des investissements est en coût variable et n’influence pas la prestation du service. Le budget publicitaire peut être facilement modifiable en fonction de la quantité de services prestés. L’objectif de cette première année n’a pas comme objectif de s’enrichir mais de se faire connaître.</w:t>
+        <w:t>donc risqué (il faut vendre plus de 930 services pour être rentable), la quasi-totalité des investissements est en coût variable et n’influence pas la prestation du service. Le budget publicitaire peut être facilement modifiable en fonction de la quantité de services prestés. L’objectif de cette première année n’a pas comme objectif de s’enrichir mais de se faire connaître.</w:t>
       </w:r>
     </w:p>
     <w:p>
@@ -2849,7 +3183,13 @@
         </w:numPr>
       </w:pPr>
       <w:r>
-        <w:t>La publicité Facebook devient un budget publicitaire car elle inclut d’autres systèmes de publicité comme les journaux. Les coûts variables doubles.</w:t>
+        <w:t>La publicité Facebook devient un budget publicitaire car elle inclut d’autres systèmes de publicité comme les journaux. Les coûts variables double</w:t>
+      </w:r>
+      <w:r>
+        <w:t>nt</w:t>
+      </w:r>
+      <w:r>
+        <w:t>.</w:t>
       </w:r>
     </w:p>
     <w:p>
@@ -2880,6 +3220,9 @@
       <w:r>
         <w:t>Notre volume triple comme espéré dans nos objectifs</w:t>
       </w:r>
+      <w:r>
+        <w:t> ;</w:t>
+      </w:r>
     </w:p>
     <w:p>
       <w:pPr>
@@ -2890,11 +3233,29 @@
         </w:numPr>
       </w:pPr>
       <w:r>
-        <w:t>Notre coût variable unitaire diminue dû à une des différences entre le volume et les coûts variables : le volume a triplé alors que les coûts variables ont doublé.</w:t>
-      </w:r>
-    </w:p>
-    <w:p>
-      <w:r>
+        <w:t xml:space="preserve">Notre coût variable unitaire diminue dû à une des différences entre le volume et les coûts variables : le volume a triplé alors que les coûts variables ont </w:t>
+      </w:r>
+      <w:r>
+        <w:t>doublé</w:t>
+      </w:r>
+      <w:r>
+        <w:t>.</w:t>
+      </w:r>
+    </w:p>
+    <w:p>
+      <w:pPr>
+        <w:rPr>
+          <w:b/>
+          <w:bCs/>
+          <w:u w:val="single"/>
+        </w:rPr>
+      </w:pPr>
+      <w:r>
+        <w:rPr>
+          <w:b/>
+          <w:bCs/>
+          <w:u w:val="single"/>
+        </w:rPr>
         <w:t>Changement des chiffres calculés par rapport à la première année :</w:t>
       </w:r>
     </w:p>
@@ -2907,7 +3268,10 @@
         </w:numPr>
       </w:pPr>
       <w:r>
-        <w:t>Le coût fixe a encore plus diminué à la suite d’une très forte différence entre le volume et le total des coûts fixes.</w:t>
+        <w:t>Le coût fixe a encore plus diminué à la suite d’une très forte différence entre le volume et le total des coûts fixes</w:t>
+      </w:r>
+      <w:r>
+        <w:t> ;</w:t>
       </w:r>
     </w:p>
     <w:p>
@@ -2919,7 +3283,16 @@
         </w:numPr>
       </w:pPr>
       <w:r>
-        <w:t>Le prix de revient et le prix de revient unitaire est toujours quasiment constitué de 100 de coûts variables.</w:t>
+        <w:t>Le prix de revient et le prix de revient unitaire est toujours quasiment constitué de 100</w:t>
+      </w:r>
+      <w:r>
+        <w:t>%</w:t>
+      </w:r>
+      <w:r>
+        <w:t xml:space="preserve"> de coûts variables</w:t>
+      </w:r>
+      <w:r>
+        <w:t> ;</w:t>
       </w:r>
     </w:p>
     <w:p>
@@ -2931,7 +3304,10 @@
         </w:numPr>
       </w:pPr>
       <w:r>
-        <w:t>La marge a pas mal augmenté à la suite de la diminution du coût variable unitaire.</w:t>
+        <w:t>La marge a pas mal augmenté à la suite de la diminution du coût variable unitaire</w:t>
+      </w:r>
+      <w:r>
+        <w:t> ;</w:t>
       </w:r>
     </w:p>
     <w:p>
@@ -2943,7 +3319,10 @@
         </w:numPr>
       </w:pPr>
       <w:r>
-        <w:t>Le chiffre d’affaires est toujours constant à l’augmentation du volume vu que le prix de vente ne change pas.</w:t>
+        <w:t>Le chiffre d’affaires est toujours constant à l’augmentation du volume vu que le prix de vente ne change pas</w:t>
+      </w:r>
+      <w:r>
+        <w:t> ;</w:t>
       </w:r>
     </w:p>
     <w:p>
@@ -2955,7 +3334,10 @@
         </w:numPr>
       </w:pPr>
       <w:r>
-        <w:t>Le profit a cependant considérablement augmenté grâce à l’augmentation de la marge.</w:t>
+        <w:t>Le profit a cependant considérablement augmenté grâce à l’augmentation de la marge</w:t>
+      </w:r>
+      <w:r>
+        <w:t> ;</w:t>
       </w:r>
     </w:p>
     <w:p>
@@ -3032,25 +3414,12 @@
         <w:t>un produit développé</w:t>
       </w:r>
       <w:r>
-        <w:t xml:space="preserve"> par « </w:t>
-      </w:r>
-      <w:proofErr w:type="spellStart"/>
-      <w:r>
-        <w:t>Strip</w:t>
-      </w:r>
-      <w:proofErr w:type="spellEnd"/>
-      <w:r>
-        <w:t> ».</w:t>
-      </w:r>
-    </w:p>
-    <w:p>
-      <w:proofErr w:type="spellStart"/>
-      <w:r>
-        <w:t>Udog</w:t>
-      </w:r>
-      <w:proofErr w:type="spellEnd"/>
-      <w:r>
-        <w:t xml:space="preserve"> ne s’occupe pas de la fiscalité des prestataires, et ne se porte pas responsable d’une mauvaise gestion. Nous ne sommes qu’</w:t>
+        <w:t xml:space="preserve"> par « Strip ».</w:t>
+      </w:r>
+    </w:p>
+    <w:p>
+      <w:r>
+        <w:t>Udog ne s’occupe pas de la fiscalité des prestataires, et ne se porte pas responsable d’une mauvaise gestion. Nous ne sommes qu’</w:t>
       </w:r>
       <w:r>
         <w:t>intermédiaire</w:t>
@@ -3061,26 +3430,36 @@
     </w:p>
     <w:p>
       <w:r>
-        <w:t>En ce qui concerne les revenus des prestataires, nous leurs versons intégralement le prix demandé après une validation de la part du client que le service a été rendu.</w:t>
-      </w:r>
-    </w:p>
-    <w:p>
-      <w:r>
-        <w:t>Un pet-</w:t>
-      </w:r>
-      <w:proofErr w:type="spellStart"/>
-      <w:r>
-        <w:t>sitter</w:t>
-      </w:r>
-      <w:proofErr w:type="spellEnd"/>
-      <w:r>
-        <w:t xml:space="preserve"> peut gagner 6.340,00€/an net d’</w:t>
-      </w:r>
-      <w:r>
-        <w:t>impôts</w:t>
-      </w:r>
-      <w:r>
-        <w:t xml:space="preserve"> mais maximum 528,33€/mois dans le cadre d’une économie collaborative.</w:t>
+        <w:t xml:space="preserve">En ce qui concerne les revenus des prestataires, nous leurs versons intégralement le prix demandé </w:t>
+      </w:r>
+      <w:r>
+        <w:t xml:space="preserve">(moins les 20%) </w:t>
+      </w:r>
+      <w:r>
+        <w:t>après une validation de la part du client que le service a été rendu.</w:t>
+      </w:r>
+    </w:p>
+    <w:p>
+      <w:r>
+        <w:t xml:space="preserve">Un </w:t>
+      </w:r>
+      <w:r>
+        <w:t>dog-walker</w:t>
+      </w:r>
+      <w:r>
+        <w:t xml:space="preserve"> peut gagner 6.340,00€/an </w:t>
+      </w:r>
+      <w:r>
+        <w:t>non imposable</w:t>
+      </w:r>
+      <w:r>
+        <w:t xml:space="preserve"> </w:t>
+      </w:r>
+      <w:r>
+        <w:t>et</w:t>
+      </w:r>
+      <w:r>
+        <w:t xml:space="preserve"> maximum 528,33€/mois dans le cadre d’une économie collaborative.</w:t>
       </w:r>
     </w:p>
     <w:p>
@@ -3100,15 +3479,7 @@
     </w:p>
     <w:p>
       <w:r>
-        <w:t xml:space="preserve">La plateforme </w:t>
-      </w:r>
-      <w:proofErr w:type="spellStart"/>
-      <w:r>
-        <w:t>Udog</w:t>
-      </w:r>
-      <w:proofErr w:type="spellEnd"/>
-      <w:r>
-        <w:t xml:space="preserve"> se réserve un droit de regard sur toutes les informations renseignées sur la plateforme lors de l’inscription et durant une prestation afin de prévenir les cas de litiges. Celles-ci comprennent entre autres :</w:t>
+        <w:t>La plateforme Udog se réserve un droit de regard sur toutes les informations renseignées sur la plateforme lors de l’inscription et durant une prestation afin de prévenir les cas de litiges. Celles-ci comprennent entre autres :</w:t>
       </w:r>
     </w:p>
     <w:p>
@@ -3158,13 +3529,14 @@
       <w:bookmarkEnd w:id="32"/>
     </w:p>
     <w:p>
-      <w:proofErr w:type="spellStart"/>
-      <w:r>
-        <w:t>Udog</w:t>
-      </w:r>
-      <w:proofErr w:type="spellEnd"/>
-      <w:r>
-        <w:t xml:space="preserve"> souhaite faire un contrat virtuel lors de l’inscription sur notre site. Dans celui-ci se trouvera entre autres les règles de conduite et des balades dont voici quelques idées : </w:t>
+      <w:r>
+        <w:t>Udog souhaite faire un contrat virtuel lors de l’inscription sur notre site. Dans celui-ci se trouvera entre autres les règles de conduite</w:t>
+      </w:r>
+      <w:r>
+        <w:t>s</w:t>
+      </w:r>
+      <w:r>
+        <w:t xml:space="preserve"> et des balades dont voici quelques idées : </w:t>
       </w:r>
     </w:p>
     <w:p/>
@@ -3228,33 +3600,15 @@
           <w:rFonts w:ascii="Arial" w:hAnsi="Arial" w:cs="Arial"/>
           <w:color w:val="000000"/>
         </w:rPr>
-        <w:t xml:space="preserve">Selon la loi, « Le propriétaire d’un chien, ou son détenteur, en est toujours responsable ». Dans le cas d’une balade via </w:t>
-      </w:r>
-      <w:proofErr w:type="spellStart"/>
+        <w:t>Selon la loi, « Le propriétaire d’un chien, ou son détenteur, en est toujours responsable ». Dans le cas d’une balade via Udog, c’est donc le dog-</w:t>
+      </w:r>
       <w:r>
         <w:rPr>
           <w:rFonts w:ascii="Arial" w:hAnsi="Arial" w:cs="Arial"/>
           <w:color w:val="000000"/>
         </w:rPr>
-        <w:t>Udog</w:t>
-      </w:r>
-      <w:proofErr w:type="spellEnd"/>
-      <w:r>
-        <w:rPr>
-          <w:rFonts w:ascii="Arial" w:hAnsi="Arial" w:cs="Arial"/>
-          <w:color w:val="000000"/>
-        </w:rPr>
-        <w:t>, c’est donc le dog-</w:t>
-      </w:r>
-      <w:proofErr w:type="spellStart"/>
-      <w:r>
-        <w:rPr>
-          <w:rFonts w:ascii="Arial" w:hAnsi="Arial" w:cs="Arial"/>
-          <w:color w:val="000000"/>
-        </w:rPr>
-        <w:t>sitter</w:t>
-      </w:r>
-      <w:proofErr w:type="spellEnd"/>
+        <w:t>walker</w:t>
+      </w:r>
       <w:r>
         <w:rPr>
           <w:rFonts w:ascii="Arial" w:hAnsi="Arial" w:cs="Arial"/>
@@ -3310,7 +3664,35 @@
           <w:rFonts w:ascii="Arial" w:hAnsi="Arial" w:cs="Arial"/>
           <w:color w:val="000000"/>
         </w:rPr>
-        <w:t>Une saisie de l’animal par les autorités locale est aussi possible.</w:t>
+        <w:t>Une saisie de l’animal par les autorités locale</w:t>
+      </w:r>
+      <w:r>
+        <w:rPr>
+          <w:rFonts w:ascii="Arial" w:hAnsi="Arial" w:cs="Arial"/>
+          <w:color w:val="000000"/>
+        </w:rPr>
+        <w:t>s</w:t>
+      </w:r>
+      <w:r>
+        <w:rPr>
+          <w:rFonts w:ascii="Arial" w:hAnsi="Arial" w:cs="Arial"/>
+          <w:color w:val="000000"/>
+        </w:rPr>
+        <w:t xml:space="preserve"> est aussi </w:t>
+      </w:r>
+      <w:r>
+        <w:rPr>
+          <w:rFonts w:ascii="Arial" w:hAnsi="Arial" w:cs="Arial"/>
+          <w:color w:val="000000"/>
+        </w:rPr>
+        <w:t>envisageable</w:t>
+      </w:r>
+      <w:r>
+        <w:rPr>
+          <w:rFonts w:ascii="Arial" w:hAnsi="Arial" w:cs="Arial"/>
+          <w:color w:val="000000"/>
+        </w:rPr>
+        <w:t>.</w:t>
       </w:r>
     </w:p>
     <w:p>
@@ -3445,6 +3827,13 @@
           <w:color w:val="000000"/>
         </w:rPr>
         <w:t>Il constitue alors un obstacle prévisible, et le conducteur est en tort quoi qu’il arrive</w:t>
+      </w:r>
+      <w:r>
+        <w:rPr>
+          <w:rFonts w:ascii="Arial" w:hAnsi="Arial" w:cs="Arial"/>
+          <w:color w:val="000000"/>
+        </w:rPr>
+        <w:t>.</w:t>
       </w:r>
     </w:p>
     <w:p>
@@ -3591,85 +3980,39 @@
       <w:bookmarkEnd w:id="35"/>
     </w:p>
     <w:p>
-      <w:pPr>
-        <w:pStyle w:val="NormalWeb"/>
-        <w:spacing w:before="0" w:beforeAutospacing="0" w:after="0" w:afterAutospacing="0"/>
-        <w:ind w:left="720" w:firstLine="720"/>
-        <w:jc w:val="both"/>
-      </w:pPr>
-      <w:r>
-        <w:rPr>
-          <w:rFonts w:ascii="Roboto" w:hAnsi="Roboto"/>
-          <w:color w:val="000000"/>
-        </w:rPr>
-        <w:t>Pour terminer, nous pensons que ce projet est irréalisable avec le peu de temps qu’on a eu. Nous n'avons pas pu approfondir le sujet assez loin pour en découvrir toutes les possibilités. </w:t>
-      </w:r>
-    </w:p>
-    <w:p>
-      <w:pPr>
-        <w:pStyle w:val="NormalWeb"/>
-        <w:spacing w:before="0" w:beforeAutospacing="0" w:after="0" w:afterAutospacing="0"/>
-        <w:ind w:left="720" w:firstLine="720"/>
-        <w:jc w:val="both"/>
-      </w:pPr>
-      <w:r>
-        <w:rPr>
-          <w:rFonts w:ascii="Roboto" w:hAnsi="Roboto"/>
-          <w:color w:val="000000"/>
-        </w:rPr>
+      <w:r>
+        <w:t>Pour terminer, nous pensons que ce projet est irréalisable avec le peu de temps qu</w:t>
+      </w:r>
+      <w:r>
+        <w:t>e nous avons eu</w:t>
+      </w:r>
+      <w:r>
+        <w:t>. Nous n'avons pas pu approfondir le sujet assez loin pour en découvrir toutes les possibilités. </w:t>
+      </w:r>
+    </w:p>
+    <w:p>
+      <w:r>
         <w:t>L’entreprise en elle-même est réalisable si les clients suivent en grande quantité et régulièrement avec peu de publicité. Le prix très cher à mettre pour une publicité de qualité (plus que celle qu’on propose) empêche tous profits dans les premières années et empêche l’entreprise de décoller.</w:t>
       </w:r>
     </w:p>
     <w:p>
-      <w:pPr>
-        <w:pStyle w:val="NormalWeb"/>
-        <w:spacing w:before="0" w:beforeAutospacing="0" w:after="0" w:afterAutospacing="0"/>
-        <w:ind w:left="720" w:firstLine="720"/>
-        <w:jc w:val="both"/>
-      </w:pPr>
-      <w:r>
-        <w:rPr>
-          <w:rFonts w:ascii="Roboto" w:hAnsi="Roboto"/>
-          <w:color w:val="000000"/>
-        </w:rPr>
-        <w:t xml:space="preserve">De plus, ce projet nous impose beaucoup de contraintes que ce soit au niveau légal et au niveau des assurances. Il est actuellement très difficile de trouver une assurance qui s’occupe des critères que nous protégeons. Il aurait </w:t>
-      </w:r>
-      <w:r>
-        <w:rPr>
-          <w:rFonts w:ascii="Roboto" w:hAnsi="Roboto"/>
-          <w:color w:val="000000"/>
-        </w:rPr>
+      <w:r>
+        <w:t xml:space="preserve">De plus, ce projet nous impose beaucoup de contraintes que ce soit au niveau légal </w:t>
+      </w:r>
+      <w:r>
+        <w:t>ou</w:t>
+      </w:r>
+      <w:r>
+        <w:t xml:space="preserve"> au niveau des assurances. Il est actuellement très difficile de trouver une assurance qui </w:t>
+      </w:r>
+      <w:r>
         <w:lastRenderedPageBreak/>
-        <w:t>fallu trouver un contrat avec une assurance mais avec le temps qu’on a eu c’était beaucoup trop compliqué. </w:t>
-      </w:r>
-    </w:p>
-    <w:p>
-      <w:pPr>
-        <w:pStyle w:val="NormalWeb"/>
-        <w:spacing w:before="0" w:beforeAutospacing="0" w:after="0" w:afterAutospacing="0"/>
-        <w:ind w:left="705" w:firstLine="3"/>
-        <w:jc w:val="both"/>
-      </w:pPr>
-      <w:r>
-        <w:rPr>
-          <w:rFonts w:ascii="Roboto" w:hAnsi="Roboto"/>
-          <w:color w:val="000000"/>
-        </w:rPr>
-        <w:t xml:space="preserve">Le premier point </w:t>
-      </w:r>
-      <w:r>
-        <w:rPr>
-          <w:rFonts w:ascii="Roboto" w:hAnsi="Roboto"/>
-          <w:color w:val="000000"/>
-        </w:rPr>
-        <w:t>qu’il faut résoudre</w:t>
-      </w:r>
-      <w:r>
-        <w:rPr>
-          <w:rFonts w:ascii="Roboto" w:hAnsi="Roboto"/>
-          <w:color w:val="000000"/>
-        </w:rPr>
-        <w:t xml:space="preserve"> serait de trouver une assurance qui prendrait un pourcentage sur nos revenus pour chaque chien et les assure.</w:t>
+        <w:t>s’occupe des critères que nous protégeons. Il aurait fallu trouver un contrat avec une assurance mais avec le temps qu’on a eu c’était beaucoup trop compliqué. </w:t>
+      </w:r>
+    </w:p>
+    <w:p>
+      <w:r>
+        <w:t>Le premier point qu’il faut résoudre serait de trouver une assurance qui prendrait un pourcentage sur nos revenus pour chaque chien et les assure.</w:t>
       </w:r>
     </w:p>
     <w:p>
@@ -3687,6 +4030,7 @@
       </w:r>
       <w:bookmarkEnd w:id="36"/>
     </w:p>
+    <w:p/>
     <w:tbl>
       <w:tblPr>
         <w:tblStyle w:val="Grilledutableau"/>
@@ -3735,6 +4079,11 @@
             <w:pPr>
               <w:ind w:left="0" w:firstLine="0"/>
             </w:pPr>
+          </w:p>
+          <w:p>
+            <w:pPr>
+              <w:ind w:left="0" w:firstLine="0"/>
+            </w:pPr>
             <w:r>
               <w:t xml:space="preserve">Pour moi, ce qui a été le plus dur fut de trouver une idée d’entreprise qui pourrait fonctionner à l’avenir mais aussi de me plonger dans une entreprise théorique le plus proche de la réalité sans qu’elle soit pour autant réelle. Ce fut d’autant plus dur après avoir trouvé l’idée de trouver des informations sur quelque chose qui n’a absolument rien à voir avec nos études hors le site web. Plus on </w:t>
             </w:r>
@@ -3834,6 +4183,12 @@
           <w:p>
             <w:pPr>
               <w:ind w:left="0" w:firstLine="0"/>
+              <w:jc w:val="right"/>
+            </w:pPr>
+          </w:p>
+          <w:p>
+            <w:pPr>
+              <w:ind w:left="0" w:firstLine="0"/>
             </w:pPr>
             <w:r>
               <w:t>Personnellement trouver une idée faisable est le plus dur, et pour cause notre idée n’était pas forcément la plus facile, nous nous sommes retrouvés face à beaucoup de contraintes auxquelles nous ne pensions pas au départ.</w:t>
@@ -3912,13 +4267,15 @@
           <w:p>
             <w:pPr>
               <w:ind w:left="0" w:firstLine="0"/>
+              <w:jc w:val="left"/>
             </w:pPr>
-            <w:r>
-              <w:t xml:space="preserve">Personnellement, j’ai vraiment eu du mal avec ce travail. Premièrement, se rendre compte que son premier projet ne tient pas la route est déjà décourageant. Le plus dur était de </w:t>
-            </w:r>
-            <w:r>
-              <w:lastRenderedPageBreak/>
-              <w:t>retrouver une idée originale. L’étude du marché était compliquée pour une première fois. Le projet en général nous a fait sortir de notre zone de confort. Finalement, les changements nécessaires des hypothèses 2 jours avant la remise ont créé un stress un rush pour la remise du rapport.</w:t>
+          </w:p>
+          <w:p>
+            <w:pPr>
+              <w:ind w:left="0" w:firstLine="0"/>
+            </w:pPr>
+            <w:r>
+              <w:t>Personnellement, j’ai vraiment eu du mal avec ce travail. Premièrement, se rendre compte que son premier projet ne tient pas la route est déjà décourageant. Le plus dur était de retrouver une idée originale. L’étude du marché était compliquée pour une première fois. Le projet en général nous a fait sortir de notre zone de confort. Finalement, les changements nécessaires des hypothèses 2 jours avant la remise ont créé un stress un rush pour la remise du rapport.</w:t>
             </w:r>
           </w:p>
           <w:p>
@@ -3973,6 +4330,12 @@
           <w:p>
             <w:pPr>
               <w:ind w:left="0" w:firstLine="0"/>
+              <w:jc w:val="right"/>
+            </w:pPr>
+          </w:p>
+          <w:p>
+            <w:pPr>
+              <w:ind w:left="0" w:firstLine="0"/>
             </w:pPr>
             <w:r>
               <w:t xml:space="preserve">Ce travail fut, du début à la fin, une épreuve. J’en ressort grandit mais également épuisé. J’ai appris beaucoup de choses à mes dépends. </w:t>
@@ -4072,7 +4435,6 @@
       </w:pPr>
       <w:bookmarkStart w:id="37" w:name="_Toc122723492"/>
       <w:r>
-        <w:lastRenderedPageBreak/>
         <w:t>Gestion du projet</w:t>
       </w:r>
       <w:bookmarkEnd w:id="37"/>
@@ -4087,57 +4449,111 @@
         <w:t xml:space="preserve">En premier, il a fallu élire notre RH, ceci s’est fait assez rapidement sachant que nous savions déjà tous qui choisir. Notre RH a donc été Clément Potier. </w:t>
       </w:r>
     </w:p>
-    <w:p/>
-    <w:p>
-      <w:r>
-        <w:t xml:space="preserve">Par la suite, le choix du sujet a été beaucoup plus compliqué que lui. Nous étions d’abord partis sur une entreprise de jeux mobiles, mais nous avions remarqué en analysant le marché que la concurrence était trop rude. </w:t>
-      </w:r>
-    </w:p>
-    <w:p/>
-    <w:p>
-      <w:r>
-        <w:t>C’est pour cela que nous avons décidé de changer de sujet et nous sommes parvenus au Dog Walking.</w:t>
-      </w:r>
-    </w:p>
-    <w:p/>
-    <w:p>
-      <w:r>
-        <w:t>Ensuite en ayant bien défini notre idée de projet. Nous avons commencé par effectuer nos recherches. Ceci nous a permis de nous poser nos hypothèses ainsi que d'étudier notre marche et ainsi définir notre segmentation. Pour ce faire nous avons fait étape par étape à quatre pour tous garder le même sujet et rester cohérent.</w:t>
-      </w:r>
-    </w:p>
-    <w:p/>
+    <w:p>
+      <w:r>
+        <w:t xml:space="preserve">Par la suite, le choix du sujet a été beaucoup plus compliqué que </w:t>
+      </w:r>
+      <w:r>
+        <w:t>la décision du RH</w:t>
+      </w:r>
+      <w:r>
+        <w:t xml:space="preserve">. Nous étions d’abord partis sur une entreprise de jeux mobiles, mais nous avons remarqué en analysant le marché que la concurrence était trop rude. </w:t>
+      </w:r>
+    </w:p>
+    <w:p>
+      <w:r>
+        <w:t xml:space="preserve">C’est pour cela que nous avons décidé de changer de sujet et nous </w:t>
+      </w:r>
+      <w:r>
+        <w:t xml:space="preserve">en </w:t>
+      </w:r>
+      <w:r>
+        <w:t xml:space="preserve">sommes </w:t>
+      </w:r>
+      <w:r>
+        <w:t>arrivé à l’idée du d</w:t>
+      </w:r>
+      <w:r>
+        <w:t>og</w:t>
+      </w:r>
+      <w:r>
+        <w:t>-w</w:t>
+      </w:r>
+      <w:r>
+        <w:t>alking.</w:t>
+      </w:r>
+    </w:p>
+    <w:p>
+      <w:r>
+        <w:t>Ensuite</w:t>
+      </w:r>
+      <w:r>
+        <w:t xml:space="preserve">, </w:t>
+      </w:r>
+      <w:r>
+        <w:t>en ayant bien défini notre idée de projet</w:t>
+      </w:r>
+      <w:r>
+        <w:t>, n</w:t>
+      </w:r>
+      <w:r>
+        <w:t xml:space="preserve">ous avons commencé par effectuer nos recherches. Ceci nous a permis de nous poser nos hypothèses ainsi que d'étudier notre marche et ainsi définir notre segmentation. </w:t>
+      </w:r>
+    </w:p>
     <w:p>
       <w:r>
         <w:t xml:space="preserve">Pour nous aider dans notre cohésion d'équipe, ainsi qu'avoir un endroit où stocker nos recherches et avoir des réunions, nous nous sommes </w:t>
       </w:r>
-      <w:proofErr w:type="gramStart"/>
-      <w:r>
-        <w:t>créés</w:t>
-      </w:r>
-      <w:proofErr w:type="gramEnd"/>
+      <w:r>
+        <w:t>créé</w:t>
+      </w:r>
       <w:r>
         <w:t xml:space="preserve"> un serveur discord.</w:t>
       </w:r>
     </w:p>
-    <w:p/>
-    <w:p>
-      <w:r>
-        <w:t xml:space="preserve">Nous avions organisé des sessions </w:t>
-      </w:r>
-      <w:proofErr w:type="gramStart"/>
-      <w:r>
-        <w:t>hors</w:t>
-      </w:r>
-      <w:proofErr w:type="gramEnd"/>
-      <w:r>
-        <w:t xml:space="preserve"> présentiel sur le discord ou nous travaillions ensemble </w:t>
-      </w:r>
-      <w:r>
-        <w:t>à</w:t>
-      </w:r>
-      <w:r>
-        <w:t xml:space="preserve"> faire nos recherches, nos hypothèses, nos écrits, etc.</w:t>
-      </w:r>
+    <w:p>
+      <w:r>
+        <w:t xml:space="preserve">Nous avons organisé des sessions </w:t>
+      </w:r>
+      <w:r>
+        <w:t>à distance</w:t>
+      </w:r>
+      <w:r>
+        <w:t xml:space="preserve"> </w:t>
+      </w:r>
+      <w:r>
+        <w:t>D</w:t>
+      </w:r>
+      <w:r>
+        <w:t xml:space="preserve">iscord </w:t>
+      </w:r>
+      <w:r>
+        <w:t>pour travailler</w:t>
+      </w:r>
+      <w:r>
+        <w:t xml:space="preserve"> ensemble </w:t>
+      </w:r>
+      <w:r>
+        <w:t>sur</w:t>
+      </w:r>
+      <w:r>
+        <w:t xml:space="preserve"> nos recherches, nos hypothèses, nos écrits, etc.</w:t>
+      </w:r>
+    </w:p>
+    <w:p>
+      <w:pPr>
+        <w:ind w:left="0" w:firstLine="0"/>
+      </w:pPr>
+    </w:p>
+    <w:p>
+      <w:pPr>
+        <w:ind w:left="0" w:firstLine="0"/>
+      </w:pPr>
+    </w:p>
+    <w:p>
+      <w:pPr>
+        <w:ind w:left="0" w:firstLine="0"/>
+      </w:pPr>
     </w:p>
     <w:p>
       <w:pPr>
@@ -4221,23 +4637,7 @@
         <w:t>Mauroy, Philippe</w:t>
       </w:r>
       <w:r>
-        <w:t>, « </w:t>
-      </w:r>
-      <w:proofErr w:type="spellStart"/>
-      <w:r>
-        <w:t>Statbel</w:t>
-      </w:r>
-      <w:proofErr w:type="spellEnd"/>
-      <w:r>
-        <w:t xml:space="preserve">, La Belgique en chiffre », </w:t>
-      </w:r>
-      <w:proofErr w:type="gramStart"/>
-      <w:r>
-        <w:t>( 2022</w:t>
-      </w:r>
-      <w:proofErr w:type="gramEnd"/>
-      <w:r>
-        <w:t xml:space="preserve"> ), sur le site </w:t>
+        <w:t xml:space="preserve">, « Statbel, La Belgique en chiffre », ( 2022 ), sur le site </w:t>
       </w:r>
       <w:r>
         <w:rPr>
@@ -4279,15 +4679,7 @@
         <w:t>, « Animaux, Que se passe-</w:t>
       </w:r>
       <w:r>
-        <w:t>t-il si un accident est provoqué par un animal ? » (</w:t>
-      </w:r>
-      <w:proofErr w:type="gramStart"/>
-      <w:r>
-        <w:t>date</w:t>
-      </w:r>
-      <w:proofErr w:type="gramEnd"/>
-      <w:r>
-        <w:t xml:space="preserve"> inconnue), sur le site </w:t>
+        <w:t xml:space="preserve">t-il si un accident est provoqué par un animal ? » (date inconnue), sur le site </w:t>
       </w:r>
       <w:r>
         <w:rPr>
@@ -4445,7 +4837,7 @@
       <w:r>
         <w:t xml:space="preserve">, consulté le 4 décembre 2022. </w:t>
       </w:r>
-      <w:hyperlink r:id="rId21" w:history="1">
+      <w:hyperlink r:id="rId21" w:anchor=":~:text=En%20effet%2C%20la%20Wallonie%20et,100%20habitants%2C%20la%20Flandre%208" w:history="1">
         <w:r>
           <w:rPr>
             <w:rStyle w:val="Lienhypertexte"/>
@@ -4473,13 +4865,8 @@
         </w:rPr>
         <w:t xml:space="preserve">Anonyme, </w:t>
       </w:r>
-      <w:proofErr w:type="gramStart"/>
-      <w:r>
-        <w:t>( 17</w:t>
-      </w:r>
-      <w:proofErr w:type="gramEnd"/>
-      <w:r>
-        <w:t xml:space="preserve"> novembre 2021 ),</w:t>
+      <w:r>
+        <w:t>( 17 novembre 2021 ),</w:t>
       </w:r>
       <w:r>
         <w:rPr>
@@ -4530,17 +4917,8 @@
         <w:t>Anonyme</w:t>
       </w:r>
       <w:r>
-        <w:t xml:space="preserve">, </w:t>
-      </w:r>
-      <w:proofErr w:type="gramStart"/>
-      <w:r>
-        <w:t>( date</w:t>
-      </w:r>
-      <w:proofErr w:type="gramEnd"/>
-      <w:r>
-        <w:t xml:space="preserve"> inconnue ), «  Evolution annuelle de la population », sur le site </w:t>
-      </w:r>
-      <w:proofErr w:type="spellStart"/>
+        <w:t xml:space="preserve">, ( date inconnue ), «  Evolution annuelle de la population », sur le site </w:t>
+      </w:r>
       <w:r>
         <w:rPr>
           <w:i/>
@@ -4548,7 +4926,6 @@
         </w:rPr>
         <w:t>ibsa.brussels</w:t>
       </w:r>
-      <w:proofErr w:type="spellEnd"/>
       <w:r>
         <w:t xml:space="preserve">, consulté le 10 décembre 2022. </w:t>
       </w:r>
@@ -4578,34 +4955,10 @@
           <w:b/>
           <w:bCs/>
         </w:rPr>
-        <w:t xml:space="preserve">Van </w:t>
-      </w:r>
-      <w:proofErr w:type="spellStart"/>
-      <w:r>
-        <w:rPr>
-          <w:b/>
-          <w:bCs/>
-        </w:rPr>
-        <w:t>Stichel</w:t>
-      </w:r>
-      <w:proofErr w:type="spellEnd"/>
-      <w:r>
-        <w:rPr>
-          <w:b/>
-          <w:bCs/>
-        </w:rPr>
-        <w:t xml:space="preserve"> Elien</w:t>
-      </w:r>
-      <w:r>
-        <w:t xml:space="preserve">, </w:t>
-      </w:r>
-      <w:proofErr w:type="gramStart"/>
-      <w:r>
-        <w:t>( 25</w:t>
-      </w:r>
-      <w:proofErr w:type="gramEnd"/>
-      <w:r>
-        <w:t xml:space="preserve"> juin 2021 ), « Plus d’un ménage belge sur dix possède un animal de compagnie ( ou un animal supplémentaire) depuis le confinement », sur le site </w:t>
+        <w:t>Van Stichel Elien</w:t>
+      </w:r>
+      <w:r>
+        <w:t xml:space="preserve">, ( 25 juin 2021 ), « Plus d’un ménage belge sur dix possède un animal de compagnie ( ou un animal supplémentaire) depuis le confinement », sur le site </w:t>
       </w:r>
       <w:r>
         <w:rPr>
@@ -4646,23 +4999,7 @@
         <w:t>Amandine</w:t>
       </w:r>
       <w:r>
-        <w:t xml:space="preserve">, </w:t>
-      </w:r>
-      <w:proofErr w:type="gramStart"/>
-      <w:r>
-        <w:t>( 20</w:t>
-      </w:r>
-      <w:proofErr w:type="gramEnd"/>
-      <w:r>
-        <w:t xml:space="preserve"> Juillet 2018 ), « Où passer sa formation </w:t>
-      </w:r>
-      <w:proofErr w:type="spellStart"/>
-      <w:r>
-        <w:t>CCAd</w:t>
-      </w:r>
-      <w:proofErr w:type="spellEnd"/>
-      <w:r>
-        <w:t xml:space="preserve"> (attestation de connaissances) ? », sur le site </w:t>
+        <w:t xml:space="preserve">, ( 20 Juillet 2018 ), « Où passer sa formation CCAd (attestation de connaissances) ? », sur le site </w:t>
       </w:r>
       <w:r>
         <w:rPr>
@@ -4715,7 +5052,7 @@
       <w:r>
         <w:t xml:space="preserve">, consulté le 15 décembre 2022. </w:t>
       </w:r>
-      <w:hyperlink r:id="rId26" w:history="1">
+      <w:hyperlink r:id="rId26" w:anchor="q1" w:history="1">
         <w:r>
           <w:rPr>
             <w:rStyle w:val="Lienhypertexte"/>
@@ -4743,21 +5080,8 @@
         </w:rPr>
         <w:t xml:space="preserve">Anonyme, </w:t>
       </w:r>
-      <w:proofErr w:type="gramStart"/>
-      <w:r>
-        <w:t>( 2</w:t>
-      </w:r>
-      <w:proofErr w:type="gramEnd"/>
-      <w:r>
-        <w:t xml:space="preserve"> juin 2021 ), « Quel budget pour vos campagnes Facebook </w:t>
-      </w:r>
-      <w:proofErr w:type="spellStart"/>
-      <w:r>
-        <w:t>Ads</w:t>
-      </w:r>
-      <w:proofErr w:type="spellEnd"/>
-      <w:r>
-        <w:t xml:space="preserve"> ? », sur le site </w:t>
+      <w:r>
+        <w:t xml:space="preserve">( 2 juin 2021 ), « Quel budget pour vos campagnes Facebook Ads ? », sur le site </w:t>
       </w:r>
       <w:r>
         <w:rPr>
@@ -4769,7 +5093,7 @@
       <w:r>
         <w:t xml:space="preserve">, consulté le 22 décembre 2022. </w:t>
       </w:r>
-      <w:hyperlink r:id="rId27" w:history="1">
+      <w:hyperlink r:id="rId27" w:anchor="Comment_determiner_votre_budget_minimum_en_Facebook_Ads" w:history="1">
         <w:r>
           <w:rPr>
             <w:rStyle w:val="Lienhypertexte"/>
@@ -4798,23 +5122,7 @@
         <w:t>Anonyme</w:t>
       </w:r>
       <w:r>
-        <w:t xml:space="preserve">, </w:t>
-      </w:r>
-      <w:proofErr w:type="gramStart"/>
-      <w:r>
-        <w:t>( date</w:t>
-      </w:r>
-      <w:proofErr w:type="gramEnd"/>
-      <w:r>
-        <w:t xml:space="preserve"> inconnue ), « Comment une entreprise doit répartir son budget </w:t>
-      </w:r>
-      <w:proofErr w:type="spellStart"/>
-      <w:r>
-        <w:t>comunication</w:t>
-      </w:r>
-      <w:proofErr w:type="spellEnd"/>
-      <w:r>
-        <w:t xml:space="preserve"> ? », sur le site </w:t>
+        <w:t xml:space="preserve">, ( date inconnue ), « Comment une entreprise doit répartir son budget comunication ? », sur le site </w:t>
       </w:r>
       <w:r>
         <w:rPr>
@@ -4936,19 +5244,7 @@
           <w:rPr>
             <w:rStyle w:val="Lienhypertexte"/>
           </w:rPr>
-          <w:t>https://henallux</w:t>
-        </w:r>
-        <w:r>
-          <w:rPr>
-            <w:rStyle w:val="Lienhypertexte"/>
-          </w:rPr>
-          <w:t>-</w:t>
-        </w:r>
-        <w:r>
-          <w:rPr>
-            <w:rStyle w:val="Lienhypertexte"/>
-          </w:rPr>
-          <w:t>my.sharepoint.com/:f:/g/personal/etu49438_henallux_be/EtKGMs4VhstMl3jxpHUpU0QBYPT0T_tzDZJQc7yxU8ORzg</w:t>
+          <w:t>https://henallux-my.sharepoint.com/:f:/g/personal/etu49438_henallux_be/EtKGMs4VhstMl3jxpHUpU0QBYPT0T_tzDZJQc7yxU8ORzg</w:t>
         </w:r>
       </w:hyperlink>
     </w:p>
@@ -5070,7 +5366,11 @@
     <w:sdt>
       <w:sdtPr>
         <w:rPr>
-          <w:lang w:val="fr-FR"/>
+          <w:rFonts w:asciiTheme="minorHAnsi" w:eastAsiaTheme="minorHAnsi" w:hAnsiTheme="minorHAnsi" w:cstheme="minorBidi"/>
+          <w:color w:val="auto"/>
+          <w:sz w:val="22"/>
+          <w:szCs w:val="22"/>
+          <w:lang w:val="fr-FR" w:eastAsia="en-US"/>
         </w:rPr>
         <w:id w:val="-1778549920"/>
         <w:docPartObj>
@@ -5080,13 +5380,8 @@
       </w:sdtPr>
       <w:sdtEndPr>
         <w:rPr>
-          <w:rFonts w:asciiTheme="minorHAnsi" w:eastAsiaTheme="minorHAnsi" w:hAnsiTheme="minorHAnsi" w:cstheme="minorBidi"/>
           <w:b/>
           <w:bCs/>
-          <w:color w:val="auto"/>
-          <w:sz w:val="22"/>
-          <w:szCs w:val="22"/>
-          <w:lang w:eastAsia="en-US"/>
         </w:rPr>
       </w:sdtEndPr>
       <w:sdtContent>
@@ -8607,19 +8902,11 @@
         <w:lang w:val="fr-FR"/>
       </w:rPr>
     </w:pPr>
-    <w:proofErr w:type="spellStart"/>
     <w:r>
       <w:rPr>
         <w:lang w:val="fr-FR"/>
       </w:rPr>
-      <w:t>Henallux</w:t>
-    </w:r>
-    <w:proofErr w:type="spellEnd"/>
-    <w:r>
-      <w:rPr>
-        <w:lang w:val="fr-FR"/>
-      </w:rPr>
-      <w:t xml:space="preserve"> – Aide à la gestion d’entreprise – 2022 - 2023</w:t>
+      <w:t>Henallux – Aide à la gestion d’entreprise – 2022 - 2023</w:t>
     </w:r>
   </w:p>
 </w:ftr>
@@ -8644,6 +8931,31 @@
       </w:pPr>
       <w:r>
         <w:continuationSeparator/>
+      </w:r>
+    </w:p>
+  </w:footnote>
+  <w:footnote w:id="1">
+    <w:p>
+      <w:pPr>
+        <w:pStyle w:val="Notedebasdepage"/>
+        <w:rPr>
+          <w:lang w:val="fr-FR"/>
+        </w:rPr>
+      </w:pPr>
+      <w:r>
+        <w:rPr>
+          <w:rStyle w:val="Appelnotedebasdep"/>
+        </w:rPr>
+        <w:footnoteRef/>
+      </w:r>
+      <w:r>
+        <w:t xml:space="preserve"> </w:t>
+      </w:r>
+      <w:r>
+        <w:rPr>
+          <w:lang w:val="fr-FR"/>
+        </w:rPr>
+        <w:t>c2c : terme désignant « de particuliers à particuliers » en marketing.</w:t>
       </w:r>
     </w:p>
   </w:footnote>
@@ -10337,6 +10649,45 @@
       <w:ind w:left="440"/>
     </w:pPr>
   </w:style>
+  <w:style w:type="paragraph" w:styleId="Notedebasdepage">
+    <w:name w:val="footnote text"/>
+    <w:basedOn w:val="Normal"/>
+    <w:link w:val="NotedebasdepageCar"/>
+    <w:uiPriority w:val="99"/>
+    <w:semiHidden/>
+    <w:unhideWhenUsed/>
+    <w:rsid w:val="00306A4E"/>
+    <w:pPr>
+      <w:spacing w:after="0" w:line="240" w:lineRule="auto"/>
+    </w:pPr>
+    <w:rPr>
+      <w:sz w:val="20"/>
+      <w:szCs w:val="20"/>
+    </w:rPr>
+  </w:style>
+  <w:style w:type="character" w:customStyle="1" w:styleId="NotedebasdepageCar">
+    <w:name w:val="Note de bas de page Car"/>
+    <w:basedOn w:val="Policepardfaut"/>
+    <w:link w:val="Notedebasdepage"/>
+    <w:uiPriority w:val="99"/>
+    <w:semiHidden/>
+    <w:rsid w:val="00306A4E"/>
+    <w:rPr>
+      <w:sz w:val="20"/>
+      <w:szCs w:val="20"/>
+    </w:rPr>
+  </w:style>
+  <w:style w:type="character" w:styleId="Appelnotedebasdep">
+    <w:name w:val="footnote reference"/>
+    <w:basedOn w:val="Policepardfaut"/>
+    <w:uiPriority w:val="99"/>
+    <w:semiHidden/>
+    <w:unhideWhenUsed/>
+    <w:rsid w:val="00306A4E"/>
+    <w:rPr>
+      <w:vertAlign w:val="superscript"/>
+    </w:rPr>
+  </w:style>
 </w:styles>
 </file>
 

</xml_diff>